<commit_message>
update search trip doc --> done
</commit_message>
<xml_diff>
--- a/3. SearchTrip.docx
+++ b/3. SearchTrip.docx
@@ -374,7 +374,7 @@
           <w:ilvl w:val="1"/>
           <w:numId w:val="4"/>
         </w:numPr>
-        <w:ind w:left="900" w:hanging="540"/>
+        <w:ind w:left="540" w:hanging="540"/>
         <w:rPr>
           <w:rFonts w:ascii="Times New Roman" w:hAnsi="Times New Roman" w:cs="Times New Roman"/>
           <w:b/>
@@ -397,7 +397,6 @@
     <w:p>
       <w:pPr>
         <w:spacing w:after="0"/>
-        <w:ind w:left="360"/>
         <w:rPr>
           <w:rFonts w:ascii="Times New Roman" w:hAnsi="Times New Roman" w:cs="Times New Roman"/>
           <w:sz w:val="28"/>
@@ -1409,6 +1408,27 @@
           <w:szCs w:val="28"/>
         </w:rPr>
       </w:pPr>
+    </w:p>
+    <w:p>
+      <w:pPr>
+        <w:rPr>
+          <w:rFonts w:ascii="Times New Roman" w:hAnsi="Times New Roman" w:cs="Times New Roman"/>
+          <w:b/>
+          <w:bCs/>
+          <w:sz w:val="28"/>
+          <w:szCs w:val="28"/>
+        </w:rPr>
+      </w:pPr>
+      <w:r>
+        <w:rPr>
+          <w:rFonts w:ascii="Times New Roman" w:hAnsi="Times New Roman" w:cs="Times New Roman"/>
+          <w:b/>
+          <w:bCs/>
+          <w:sz w:val="28"/>
+          <w:szCs w:val="28"/>
+        </w:rPr>
+        <w:br w:type="page"/>
+      </w:r>
     </w:p>
     <w:p>
       <w:pPr>
@@ -1417,7 +1437,8 @@
           <w:ilvl w:val="1"/>
           <w:numId w:val="4"/>
         </w:numPr>
-        <w:ind w:left="900" w:hanging="540"/>
+        <w:spacing w:after="120"/>
+        <w:ind w:left="547" w:hanging="547"/>
         <w:rPr>
           <w:rFonts w:ascii="Times New Roman" w:hAnsi="Times New Roman" w:cs="Times New Roman"/>
           <w:b/>
@@ -1434,7 +1455,29 @@
           <w:sz w:val="28"/>
           <w:szCs w:val="28"/>
         </w:rPr>
+        <w:lastRenderedPageBreak/>
         <w:t>Mô tả các trường</w:t>
+      </w:r>
+    </w:p>
+    <w:p>
+      <w:pPr>
+        <w:rPr>
+          <w:rFonts w:ascii="Times New Roman" w:hAnsi="Times New Roman" w:cs="Times New Roman"/>
+          <w:b/>
+          <w:bCs/>
+          <w:sz w:val="28"/>
+          <w:szCs w:val="28"/>
+        </w:rPr>
+      </w:pPr>
+      <w:r>
+        <w:rPr>
+          <w:rFonts w:ascii="Times New Roman" w:hAnsi="Times New Roman" w:cs="Times New Roman"/>
+          <w:b/>
+          <w:bCs/>
+          <w:sz w:val="28"/>
+          <w:szCs w:val="28"/>
+        </w:rPr>
+        <w:t>Mô tả các trường của request SearchTrip:</w:t>
       </w:r>
     </w:p>
     <w:tbl>
@@ -1445,13 +1488,13 @@
       </w:tblPr>
       <w:tblGrid>
         <w:gridCol w:w="2711"/>
-        <w:gridCol w:w="1333"/>
-        <w:gridCol w:w="3961"/>
-        <w:gridCol w:w="1345"/>
+        <w:gridCol w:w="3443"/>
+        <w:gridCol w:w="1984"/>
+        <w:gridCol w:w="1212"/>
       </w:tblGrid>
       <w:tr>
         <w:trPr>
-          <w:trHeight w:val="368"/>
+          <w:trHeight w:val="467"/>
         </w:trPr>
         <w:tc>
           <w:tcPr>
@@ -1486,7 +1529,7 @@
         </w:tc>
         <w:tc>
           <w:tcPr>
-            <w:tcW w:w="713" w:type="pct"/>
+            <w:tcW w:w="1841" w:type="pct"/>
             <w:shd w:val="clear" w:color="auto" w:fill="BFBFBF" w:themeFill="background1" w:themeFillShade="BF"/>
             <w:vAlign w:val="center"/>
           </w:tcPr>
@@ -1517,7 +1560,7 @@
         </w:tc>
         <w:tc>
           <w:tcPr>
-            <w:tcW w:w="2118" w:type="pct"/>
+            <w:tcW w:w="1061" w:type="pct"/>
             <w:shd w:val="clear" w:color="auto" w:fill="BFBFBF" w:themeFill="background1" w:themeFillShade="BF"/>
             <w:vAlign w:val="center"/>
           </w:tcPr>
@@ -1548,7 +1591,7 @@
         </w:tc>
         <w:tc>
           <w:tcPr>
-            <w:tcW w:w="719" w:type="pct"/>
+            <w:tcW w:w="648" w:type="pct"/>
             <w:shd w:val="clear" w:color="auto" w:fill="BFBFBF" w:themeFill="background1" w:themeFillShade="BF"/>
           </w:tcPr>
           <w:p>
@@ -1606,7 +1649,7 @@
         </w:tc>
         <w:tc>
           <w:tcPr>
-            <w:tcW w:w="713" w:type="pct"/>
+            <w:tcW w:w="1841" w:type="pct"/>
             <w:vAlign w:val="center"/>
           </w:tcPr>
           <w:p>
@@ -1630,7 +1673,7 @@
         </w:tc>
         <w:tc>
           <w:tcPr>
-            <w:tcW w:w="2118" w:type="pct"/>
+            <w:tcW w:w="1061" w:type="pct"/>
             <w:vAlign w:val="center"/>
           </w:tcPr>
           <w:p>
@@ -1656,7 +1699,7 @@
         </w:tc>
         <w:tc>
           <w:tcPr>
-            <w:tcW w:w="719" w:type="pct"/>
+            <w:tcW w:w="648" w:type="pct"/>
             <w:vAlign w:val="center"/>
           </w:tcPr>
           <w:p>
@@ -1706,14 +1749,13 @@
                 <w:sz w:val="28"/>
                 <w:szCs w:val="28"/>
               </w:rPr>
-              <w:lastRenderedPageBreak/>
               <w:t>PromoCode</w:t>
             </w:r>
           </w:p>
         </w:tc>
         <w:tc>
           <w:tcPr>
-            <w:tcW w:w="713" w:type="pct"/>
+            <w:tcW w:w="1841" w:type="pct"/>
             <w:shd w:val="clear" w:color="auto" w:fill="F2F2F2" w:themeFill="background1" w:themeFillShade="F2"/>
             <w:vAlign w:val="center"/>
           </w:tcPr>
@@ -1738,7 +1780,7 @@
         </w:tc>
         <w:tc>
           <w:tcPr>
-            <w:tcW w:w="2118" w:type="pct"/>
+            <w:tcW w:w="1061" w:type="pct"/>
             <w:shd w:val="clear" w:color="auto" w:fill="F2F2F2" w:themeFill="background1" w:themeFillShade="F2"/>
             <w:vAlign w:val="center"/>
           </w:tcPr>
@@ -1765,7 +1807,7 @@
         </w:tc>
         <w:tc>
           <w:tcPr>
-            <w:tcW w:w="719" w:type="pct"/>
+            <w:tcW w:w="648" w:type="pct"/>
             <w:shd w:val="clear" w:color="auto" w:fill="F2F2F2" w:themeFill="background1" w:themeFillShade="F2"/>
             <w:vAlign w:val="center"/>
           </w:tcPr>
@@ -1813,7 +1855,7 @@
         </w:tc>
         <w:tc>
           <w:tcPr>
-            <w:tcW w:w="713" w:type="pct"/>
+            <w:tcW w:w="1841" w:type="pct"/>
             <w:vAlign w:val="center"/>
           </w:tcPr>
           <w:p>
@@ -1837,7 +1879,7 @@
         </w:tc>
         <w:tc>
           <w:tcPr>
-            <w:tcW w:w="2118" w:type="pct"/>
+            <w:tcW w:w="1061" w:type="pct"/>
             <w:vAlign w:val="center"/>
           </w:tcPr>
           <w:p>
@@ -1863,7 +1905,7 @@
         </w:tc>
         <w:tc>
           <w:tcPr>
-            <w:tcW w:w="719" w:type="pct"/>
+            <w:tcW w:w="648" w:type="pct"/>
             <w:vAlign w:val="center"/>
           </w:tcPr>
           <w:p>
@@ -1919,7 +1961,7 @@
         </w:tc>
         <w:tc>
           <w:tcPr>
-            <w:tcW w:w="713" w:type="pct"/>
+            <w:tcW w:w="1841" w:type="pct"/>
             <w:shd w:val="clear" w:color="auto" w:fill="F2F2F2" w:themeFill="background1" w:themeFillShade="F2"/>
             <w:vAlign w:val="center"/>
           </w:tcPr>
@@ -1944,7 +1986,7 @@
         </w:tc>
         <w:tc>
           <w:tcPr>
-            <w:tcW w:w="2118" w:type="pct"/>
+            <w:tcW w:w="1061" w:type="pct"/>
             <w:shd w:val="clear" w:color="auto" w:fill="F2F2F2" w:themeFill="background1" w:themeFillShade="F2"/>
             <w:vAlign w:val="center"/>
           </w:tcPr>
@@ -1971,7 +2013,7 @@
         </w:tc>
         <w:tc>
           <w:tcPr>
-            <w:tcW w:w="719" w:type="pct"/>
+            <w:tcW w:w="648" w:type="pct"/>
             <w:shd w:val="clear" w:color="auto" w:fill="F2F2F2" w:themeFill="background1" w:themeFillShade="F2"/>
             <w:vAlign w:val="center"/>
           </w:tcPr>
@@ -2028,7 +2070,7 @@
         </w:tc>
         <w:tc>
           <w:tcPr>
-            <w:tcW w:w="713" w:type="pct"/>
+            <w:tcW w:w="1841" w:type="pct"/>
             <w:shd w:val="clear" w:color="auto" w:fill="FFFFFF" w:themeFill="background1"/>
             <w:vAlign w:val="center"/>
           </w:tcPr>
@@ -2053,7 +2095,7 @@
         </w:tc>
         <w:tc>
           <w:tcPr>
-            <w:tcW w:w="2118" w:type="pct"/>
+            <w:tcW w:w="1061" w:type="pct"/>
             <w:shd w:val="clear" w:color="auto" w:fill="FFFFFF" w:themeFill="background1"/>
             <w:vAlign w:val="center"/>
           </w:tcPr>
@@ -2080,7 +2122,7 @@
         </w:tc>
         <w:tc>
           <w:tcPr>
-            <w:tcW w:w="719" w:type="pct"/>
+            <w:tcW w:w="648" w:type="pct"/>
             <w:shd w:val="clear" w:color="auto" w:fill="FFFFFF" w:themeFill="background1"/>
             <w:vAlign w:val="center"/>
           </w:tcPr>
@@ -2137,7 +2179,7 @@
         </w:tc>
         <w:tc>
           <w:tcPr>
-            <w:tcW w:w="713" w:type="pct"/>
+            <w:tcW w:w="1841" w:type="pct"/>
             <w:shd w:val="clear" w:color="auto" w:fill="F2F2F2" w:themeFill="background1" w:themeFillShade="F2"/>
             <w:vAlign w:val="center"/>
           </w:tcPr>
@@ -2156,13 +2198,39 @@
                 <w:sz w:val="28"/>
                 <w:szCs w:val="28"/>
               </w:rPr>
-              <w:t>array</w:t>
+              <w:t>A</w:t>
+            </w:r>
+            <w:r>
+              <w:rPr>
+                <w:rFonts w:ascii="Times New Roman" w:hAnsi="Times New Roman" w:cs="Times New Roman"/>
+                <w:sz w:val="28"/>
+                <w:szCs w:val="28"/>
+              </w:rPr>
+              <w:t>rray</w:t>
+            </w:r>
+          </w:p>
+          <w:p>
+            <w:pPr>
+              <w:spacing w:before="60" w:after="60"/>
+              <w:rPr>
+                <w:rFonts w:ascii="Times New Roman" w:hAnsi="Times New Roman" w:cs="Times New Roman"/>
+                <w:sz w:val="28"/>
+                <w:szCs w:val="28"/>
+              </w:rPr>
+            </w:pPr>
+            <w:r>
+              <w:rPr>
+                <w:rFonts w:ascii="Times New Roman" w:hAnsi="Times New Roman" w:cs="Times New Roman"/>
+                <w:sz w:val="28"/>
+                <w:szCs w:val="28"/>
+              </w:rPr>
+              <w:t>OriginDestinationTripModel</w:t>
             </w:r>
           </w:p>
         </w:tc>
         <w:tc>
           <w:tcPr>
-            <w:tcW w:w="2118" w:type="pct"/>
+            <w:tcW w:w="1061" w:type="pct"/>
             <w:shd w:val="clear" w:color="auto" w:fill="F2F2F2" w:themeFill="background1" w:themeFillShade="F2"/>
             <w:vAlign w:val="center"/>
           </w:tcPr>
@@ -2189,343 +2257,8 @@
         </w:tc>
         <w:tc>
           <w:tcPr>
-            <w:tcW w:w="719" w:type="pct"/>
+            <w:tcW w:w="648" w:type="pct"/>
             <w:shd w:val="clear" w:color="auto" w:fill="F2F2F2" w:themeFill="background1" w:themeFillShade="F2"/>
-            <w:vAlign w:val="center"/>
-          </w:tcPr>
-          <w:p>
-            <w:pPr>
-              <w:pStyle w:val="ListParagraph"/>
-              <w:spacing w:before="60" w:after="60"/>
-              <w:ind w:left="0"/>
-              <w:jc w:val="center"/>
-              <w:rPr>
-                <w:rFonts w:ascii="Times New Roman" w:hAnsi="Times New Roman" w:cs="Times New Roman"/>
-                <w:sz w:val="28"/>
-                <w:szCs w:val="28"/>
-              </w:rPr>
-            </w:pPr>
-            <w:r>
-              <w:rPr>
-                <w:rFonts w:ascii="Times New Roman" w:hAnsi="Times New Roman" w:cs="Times New Roman"/>
-                <w:sz w:val="28"/>
-                <w:szCs w:val="28"/>
-              </w:rPr>
-              <w:t>Y</w:t>
-            </w:r>
-          </w:p>
-        </w:tc>
-      </w:tr>
-      <w:tr>
-        <w:tc>
-          <w:tcPr>
-            <w:tcW w:w="1450" w:type="pct"/>
-            <w:shd w:val="clear" w:color="auto" w:fill="FFFFFF" w:themeFill="background1"/>
-            <w:vAlign w:val="center"/>
-          </w:tcPr>
-          <w:p>
-            <w:pPr>
-              <w:pStyle w:val="ListParagraph"/>
-              <w:spacing w:before="60" w:after="60"/>
-              <w:ind w:left="0"/>
-              <w:rPr>
-                <w:rFonts w:ascii="Times New Roman" w:hAnsi="Times New Roman" w:cs="Times New Roman"/>
-                <w:sz w:val="28"/>
-                <w:szCs w:val="28"/>
-              </w:rPr>
-            </w:pPr>
-            <w:r>
-              <w:rPr>
-                <w:rFonts w:ascii="Times New Roman" w:hAnsi="Times New Roman" w:cs="Times New Roman"/>
-                <w:sz w:val="28"/>
-                <w:szCs w:val="28"/>
-              </w:rPr>
-              <w:t>OriginCode</w:t>
-            </w:r>
-          </w:p>
-        </w:tc>
-        <w:tc>
-          <w:tcPr>
-            <w:tcW w:w="713" w:type="pct"/>
-            <w:shd w:val="clear" w:color="auto" w:fill="FFFFFF" w:themeFill="background1"/>
-            <w:vAlign w:val="center"/>
-          </w:tcPr>
-          <w:p>
-            <w:pPr>
-              <w:spacing w:before="60" w:after="60"/>
-              <w:rPr>
-                <w:rFonts w:ascii="Times New Roman" w:hAnsi="Times New Roman" w:cs="Times New Roman"/>
-                <w:sz w:val="28"/>
-                <w:szCs w:val="28"/>
-              </w:rPr>
-            </w:pPr>
-            <w:r>
-              <w:rPr>
-                <w:rFonts w:ascii="Times New Roman" w:hAnsi="Times New Roman" w:cs="Times New Roman"/>
-                <w:sz w:val="28"/>
-                <w:szCs w:val="28"/>
-              </w:rPr>
-              <w:t>string</w:t>
-            </w:r>
-          </w:p>
-        </w:tc>
-        <w:tc>
-          <w:tcPr>
-            <w:tcW w:w="2118" w:type="pct"/>
-            <w:shd w:val="clear" w:color="auto" w:fill="FFFFFF" w:themeFill="background1"/>
-            <w:vAlign w:val="center"/>
-          </w:tcPr>
-          <w:p>
-            <w:pPr>
-              <w:pStyle w:val="ListParagraph"/>
-              <w:spacing w:before="60" w:after="60"/>
-              <w:ind w:left="0"/>
-              <w:rPr>
-                <w:rFonts w:ascii="Times New Roman" w:hAnsi="Times New Roman" w:cs="Times New Roman"/>
-                <w:sz w:val="28"/>
-                <w:szCs w:val="28"/>
-              </w:rPr>
-            </w:pPr>
-            <w:r>
-              <w:rPr>
-                <w:rFonts w:ascii="Times New Roman" w:hAnsi="Times New Roman" w:cs="Times New Roman"/>
-                <w:sz w:val="28"/>
-                <w:szCs w:val="28"/>
-              </w:rPr>
-              <w:t>Mã sân bay khởi hành</w:t>
-            </w:r>
-          </w:p>
-        </w:tc>
-        <w:tc>
-          <w:tcPr>
-            <w:tcW w:w="719" w:type="pct"/>
-            <w:shd w:val="clear" w:color="auto" w:fill="FFFFFF" w:themeFill="background1"/>
-            <w:vAlign w:val="center"/>
-          </w:tcPr>
-          <w:p>
-            <w:pPr>
-              <w:pStyle w:val="ListParagraph"/>
-              <w:spacing w:before="60" w:after="60"/>
-              <w:ind w:left="0"/>
-              <w:jc w:val="center"/>
-              <w:rPr>
-                <w:rFonts w:ascii="Times New Roman" w:hAnsi="Times New Roman" w:cs="Times New Roman"/>
-                <w:sz w:val="28"/>
-                <w:szCs w:val="28"/>
-              </w:rPr>
-            </w:pPr>
-            <w:r>
-              <w:rPr>
-                <w:rFonts w:ascii="Times New Roman" w:hAnsi="Times New Roman" w:cs="Times New Roman"/>
-                <w:sz w:val="28"/>
-                <w:szCs w:val="28"/>
-              </w:rPr>
-              <w:t>Y</w:t>
-            </w:r>
-          </w:p>
-        </w:tc>
-      </w:tr>
-      <w:tr>
-        <w:tc>
-          <w:tcPr>
-            <w:tcW w:w="1450" w:type="pct"/>
-            <w:shd w:val="clear" w:color="auto" w:fill="F2F2F2" w:themeFill="background1" w:themeFillShade="F2"/>
-            <w:vAlign w:val="center"/>
-          </w:tcPr>
-          <w:p>
-            <w:pPr>
-              <w:pStyle w:val="ListParagraph"/>
-              <w:spacing w:before="60" w:after="60"/>
-              <w:ind w:left="0"/>
-              <w:rPr>
-                <w:rFonts w:ascii="Times New Roman" w:hAnsi="Times New Roman" w:cs="Times New Roman"/>
-                <w:sz w:val="28"/>
-                <w:szCs w:val="28"/>
-              </w:rPr>
-            </w:pPr>
-            <w:r>
-              <w:rPr>
-                <w:rFonts w:ascii="Times New Roman" w:hAnsi="Times New Roman" w:cs="Times New Roman"/>
-                <w:sz w:val="28"/>
-                <w:szCs w:val="28"/>
-              </w:rPr>
-              <w:t>DestinationCode</w:t>
-            </w:r>
-          </w:p>
-        </w:tc>
-        <w:tc>
-          <w:tcPr>
-            <w:tcW w:w="713" w:type="pct"/>
-            <w:shd w:val="clear" w:color="auto" w:fill="F2F2F2" w:themeFill="background1" w:themeFillShade="F2"/>
-            <w:vAlign w:val="center"/>
-          </w:tcPr>
-          <w:p>
-            <w:pPr>
-              <w:spacing w:before="60" w:after="60"/>
-              <w:rPr>
-                <w:rFonts w:ascii="Times New Roman" w:hAnsi="Times New Roman" w:cs="Times New Roman"/>
-                <w:sz w:val="28"/>
-                <w:szCs w:val="28"/>
-              </w:rPr>
-            </w:pPr>
-            <w:r>
-              <w:rPr>
-                <w:rFonts w:ascii="Times New Roman" w:hAnsi="Times New Roman" w:cs="Times New Roman"/>
-                <w:sz w:val="28"/>
-                <w:szCs w:val="28"/>
-              </w:rPr>
-              <w:t>string</w:t>
-            </w:r>
-          </w:p>
-        </w:tc>
-        <w:tc>
-          <w:tcPr>
-            <w:tcW w:w="2118" w:type="pct"/>
-            <w:shd w:val="clear" w:color="auto" w:fill="F2F2F2" w:themeFill="background1" w:themeFillShade="F2"/>
-            <w:vAlign w:val="center"/>
-          </w:tcPr>
-          <w:p>
-            <w:pPr>
-              <w:pStyle w:val="ListParagraph"/>
-              <w:spacing w:before="60" w:after="60"/>
-              <w:ind w:left="0"/>
-              <w:rPr>
-                <w:rFonts w:ascii="Times New Roman" w:hAnsi="Times New Roman" w:cs="Times New Roman"/>
-                <w:sz w:val="28"/>
-                <w:szCs w:val="28"/>
-              </w:rPr>
-            </w:pPr>
-            <w:r>
-              <w:rPr>
-                <w:rFonts w:ascii="Times New Roman" w:hAnsi="Times New Roman" w:cs="Times New Roman"/>
-                <w:sz w:val="28"/>
-                <w:szCs w:val="28"/>
-              </w:rPr>
-              <w:t>Mã sân bay đến</w:t>
-            </w:r>
-          </w:p>
-        </w:tc>
-        <w:tc>
-          <w:tcPr>
-            <w:tcW w:w="719" w:type="pct"/>
-            <w:shd w:val="clear" w:color="auto" w:fill="F2F2F2" w:themeFill="background1" w:themeFillShade="F2"/>
-            <w:vAlign w:val="center"/>
-          </w:tcPr>
-          <w:p>
-            <w:pPr>
-              <w:pStyle w:val="ListParagraph"/>
-              <w:spacing w:before="60" w:after="60"/>
-              <w:ind w:left="0"/>
-              <w:jc w:val="center"/>
-              <w:rPr>
-                <w:rFonts w:ascii="Times New Roman" w:hAnsi="Times New Roman" w:cs="Times New Roman"/>
-                <w:sz w:val="28"/>
-                <w:szCs w:val="28"/>
-              </w:rPr>
-            </w:pPr>
-            <w:r>
-              <w:rPr>
-                <w:rFonts w:ascii="Times New Roman" w:hAnsi="Times New Roman" w:cs="Times New Roman"/>
-                <w:sz w:val="28"/>
-                <w:szCs w:val="28"/>
-              </w:rPr>
-              <w:t>Y</w:t>
-            </w:r>
-          </w:p>
-        </w:tc>
-      </w:tr>
-      <w:tr>
-        <w:tc>
-          <w:tcPr>
-            <w:tcW w:w="1450" w:type="pct"/>
-            <w:shd w:val="clear" w:color="auto" w:fill="FFFFFF" w:themeFill="background1"/>
-            <w:vAlign w:val="center"/>
-          </w:tcPr>
-          <w:p>
-            <w:pPr>
-              <w:pStyle w:val="ListParagraph"/>
-              <w:spacing w:before="60" w:after="60"/>
-              <w:ind w:left="0"/>
-              <w:rPr>
-                <w:rFonts w:ascii="Times New Roman" w:hAnsi="Times New Roman" w:cs="Times New Roman"/>
-                <w:sz w:val="28"/>
-                <w:szCs w:val="28"/>
-              </w:rPr>
-            </w:pPr>
-            <w:r>
-              <w:rPr>
-                <w:rFonts w:ascii="Times New Roman" w:hAnsi="Times New Roman" w:cs="Times New Roman"/>
-                <w:sz w:val="28"/>
-                <w:szCs w:val="28"/>
-              </w:rPr>
-              <w:t>OriginDate</w:t>
-            </w:r>
-          </w:p>
-        </w:tc>
-        <w:tc>
-          <w:tcPr>
-            <w:tcW w:w="713" w:type="pct"/>
-            <w:shd w:val="clear" w:color="auto" w:fill="FFFFFF" w:themeFill="background1"/>
-            <w:vAlign w:val="center"/>
-          </w:tcPr>
-          <w:p>
-            <w:pPr>
-              <w:spacing w:before="60" w:after="60"/>
-              <w:rPr>
-                <w:rFonts w:ascii="Times New Roman" w:hAnsi="Times New Roman" w:cs="Times New Roman"/>
-                <w:sz w:val="28"/>
-                <w:szCs w:val="28"/>
-              </w:rPr>
-            </w:pPr>
-            <w:r>
-              <w:rPr>
-                <w:rFonts w:ascii="Times New Roman" w:hAnsi="Times New Roman" w:cs="Times New Roman"/>
-                <w:sz w:val="28"/>
-                <w:szCs w:val="28"/>
-              </w:rPr>
-              <w:t>string</w:t>
-            </w:r>
-          </w:p>
-        </w:tc>
-        <w:tc>
-          <w:tcPr>
-            <w:tcW w:w="2118" w:type="pct"/>
-            <w:shd w:val="clear" w:color="auto" w:fill="FFFFFF" w:themeFill="background1"/>
-            <w:vAlign w:val="center"/>
-          </w:tcPr>
-          <w:p>
-            <w:pPr>
-              <w:pStyle w:val="ListParagraph"/>
-              <w:spacing w:before="60" w:after="60"/>
-              <w:ind w:left="0"/>
-              <w:rPr>
-                <w:rFonts w:ascii="Times New Roman" w:hAnsi="Times New Roman" w:cs="Times New Roman"/>
-                <w:sz w:val="28"/>
-                <w:szCs w:val="28"/>
-              </w:rPr>
-            </w:pPr>
-            <w:r>
-              <w:rPr>
-                <w:rFonts w:ascii="Times New Roman" w:hAnsi="Times New Roman" w:cs="Times New Roman"/>
-                <w:sz w:val="28"/>
-                <w:szCs w:val="28"/>
-              </w:rPr>
-              <w:t>Ngày khởi hành</w:t>
-            </w:r>
-            <w:r>
-              <w:rPr>
-                <w:rFonts w:ascii="Times New Roman" w:hAnsi="Times New Roman" w:cs="Times New Roman"/>
-                <w:sz w:val="28"/>
-                <w:szCs w:val="28"/>
-              </w:rPr>
-              <w:t xml:space="preserve"> (yyyy-MM-dd)</w:t>
-            </w:r>
-          </w:p>
-        </w:tc>
-        <w:tc>
-          <w:tcPr>
-            <w:tcW w:w="719" w:type="pct"/>
-            <w:shd w:val="clear" w:color="auto" w:fill="FFFFFF" w:themeFill="background1"/>
             <w:vAlign w:val="center"/>
           </w:tcPr>
           <w:p>
@@ -2581,7 +2314,7 @@
         </w:tc>
         <w:tc>
           <w:tcPr>
-            <w:tcW w:w="713" w:type="pct"/>
+            <w:tcW w:w="1841" w:type="pct"/>
             <w:shd w:val="clear" w:color="auto" w:fill="F2F2F2" w:themeFill="background1" w:themeFillShade="F2"/>
             <w:vAlign w:val="center"/>
           </w:tcPr>
@@ -2606,7 +2339,7 @@
         </w:tc>
         <w:tc>
           <w:tcPr>
-            <w:tcW w:w="2118" w:type="pct"/>
+            <w:tcW w:w="1061" w:type="pct"/>
             <w:shd w:val="clear" w:color="auto" w:fill="F2F2F2" w:themeFill="background1" w:themeFillShade="F2"/>
             <w:vAlign w:val="center"/>
           </w:tcPr>
@@ -2745,7 +2478,7 @@
         </w:tc>
         <w:tc>
           <w:tcPr>
-            <w:tcW w:w="719" w:type="pct"/>
+            <w:tcW w:w="648" w:type="pct"/>
             <w:shd w:val="clear" w:color="auto" w:fill="F2F2F2" w:themeFill="background1" w:themeFillShade="F2"/>
             <w:vAlign w:val="center"/>
           </w:tcPr>
@@ -2804,6 +2537,554 @@
           <w:sz w:val="28"/>
           <w:szCs w:val="28"/>
         </w:rPr>
+        <w:t>Mô tả</w:t>
+      </w:r>
+      <w:r>
+        <w:rPr>
+          <w:rFonts w:ascii="Times New Roman" w:hAnsi="Times New Roman" w:cs="Times New Roman"/>
+          <w:b/>
+          <w:bCs/>
+          <w:sz w:val="28"/>
+          <w:szCs w:val="28"/>
+        </w:rPr>
+        <w:t xml:space="preserve"> các trường</w:t>
+      </w:r>
+      <w:r>
+        <w:rPr>
+          <w:rFonts w:ascii="Times New Roman" w:hAnsi="Times New Roman" w:cs="Times New Roman"/>
+          <w:b/>
+          <w:bCs/>
+          <w:sz w:val="28"/>
+          <w:szCs w:val="28"/>
+        </w:rPr>
+        <w:t xml:space="preserve"> của</w:t>
+      </w:r>
+      <w:r>
+        <w:rPr>
+          <w:rFonts w:ascii="Times New Roman" w:hAnsi="Times New Roman" w:cs="Times New Roman"/>
+          <w:b/>
+          <w:bCs/>
+          <w:sz w:val="28"/>
+          <w:szCs w:val="28"/>
+        </w:rPr>
+        <w:t xml:space="preserve"> </w:t>
+      </w:r>
+      <w:r>
+        <w:rPr>
+          <w:rFonts w:ascii="Times New Roman" w:hAnsi="Times New Roman" w:cs="Times New Roman"/>
+          <w:b/>
+          <w:bCs/>
+          <w:sz w:val="28"/>
+          <w:szCs w:val="28"/>
+        </w:rPr>
+        <w:t>OriginDestinationTripModel</w:t>
+      </w:r>
+      <w:r>
+        <w:rPr>
+          <w:rFonts w:ascii="Times New Roman" w:hAnsi="Times New Roman" w:cs="Times New Roman"/>
+          <w:b/>
+          <w:bCs/>
+          <w:sz w:val="28"/>
+          <w:szCs w:val="28"/>
+        </w:rPr>
+        <w:t>:</w:t>
+      </w:r>
+    </w:p>
+    <w:tbl>
+      <w:tblPr>
+        <w:tblStyle w:val="TableGrid"/>
+        <w:tblW w:w="5000" w:type="pct"/>
+        <w:tblLook w:val="04A0" w:firstRow="1" w:lastRow="0" w:firstColumn="1" w:lastColumn="0" w:noHBand="0" w:noVBand="1"/>
+      </w:tblPr>
+      <w:tblGrid>
+        <w:gridCol w:w="2711"/>
+        <w:gridCol w:w="3443"/>
+        <w:gridCol w:w="1984"/>
+        <w:gridCol w:w="1212"/>
+      </w:tblGrid>
+      <w:tr>
+        <w:trPr>
+          <w:trHeight w:val="638"/>
+        </w:trPr>
+        <w:tc>
+          <w:tcPr>
+            <w:tcW w:w="1450" w:type="pct"/>
+            <w:shd w:val="clear" w:color="auto" w:fill="BFBFBF" w:themeFill="background1" w:themeFillShade="BF"/>
+            <w:vAlign w:val="center"/>
+          </w:tcPr>
+          <w:p>
+            <w:pPr>
+              <w:pStyle w:val="ListParagraph"/>
+              <w:spacing w:before="60" w:after="60"/>
+              <w:ind w:left="0"/>
+              <w:rPr>
+                <w:rFonts w:ascii="Times New Roman" w:hAnsi="Times New Roman" w:cs="Times New Roman"/>
+                <w:b/>
+                <w:bCs/>
+                <w:sz w:val="28"/>
+                <w:szCs w:val="28"/>
+              </w:rPr>
+            </w:pPr>
+            <w:r>
+              <w:rPr>
+                <w:rFonts w:ascii="Times New Roman" w:hAnsi="Times New Roman" w:cs="Times New Roman"/>
+                <w:b/>
+                <w:bCs/>
+                <w:sz w:val="28"/>
+                <w:szCs w:val="28"/>
+              </w:rPr>
+              <w:t>Name</w:t>
+            </w:r>
+          </w:p>
+        </w:tc>
+        <w:tc>
+          <w:tcPr>
+            <w:tcW w:w="1841" w:type="pct"/>
+            <w:shd w:val="clear" w:color="auto" w:fill="BFBFBF" w:themeFill="background1" w:themeFillShade="BF"/>
+            <w:vAlign w:val="center"/>
+          </w:tcPr>
+          <w:p>
+            <w:pPr>
+              <w:pStyle w:val="ListParagraph"/>
+              <w:spacing w:before="60" w:after="60"/>
+              <w:ind w:left="0"/>
+              <w:rPr>
+                <w:rFonts w:ascii="Times New Roman" w:hAnsi="Times New Roman" w:cs="Times New Roman"/>
+                <w:b/>
+                <w:bCs/>
+                <w:sz w:val="28"/>
+                <w:szCs w:val="28"/>
+              </w:rPr>
+            </w:pPr>
+            <w:r>
+              <w:rPr>
+                <w:rFonts w:ascii="Times New Roman" w:hAnsi="Times New Roman" w:cs="Times New Roman"/>
+                <w:b/>
+                <w:bCs/>
+                <w:sz w:val="28"/>
+                <w:szCs w:val="28"/>
+              </w:rPr>
+              <w:t>Type</w:t>
+            </w:r>
+          </w:p>
+        </w:tc>
+        <w:tc>
+          <w:tcPr>
+            <w:tcW w:w="1061" w:type="pct"/>
+            <w:shd w:val="clear" w:color="auto" w:fill="BFBFBF" w:themeFill="background1" w:themeFillShade="BF"/>
+            <w:vAlign w:val="center"/>
+          </w:tcPr>
+          <w:p>
+            <w:pPr>
+              <w:pStyle w:val="ListParagraph"/>
+              <w:spacing w:before="60" w:after="60"/>
+              <w:ind w:left="0"/>
+              <w:rPr>
+                <w:rFonts w:ascii="Times New Roman" w:hAnsi="Times New Roman" w:cs="Times New Roman"/>
+                <w:b/>
+                <w:bCs/>
+                <w:sz w:val="28"/>
+                <w:szCs w:val="28"/>
+              </w:rPr>
+            </w:pPr>
+            <w:r>
+              <w:rPr>
+                <w:rFonts w:ascii="Times New Roman" w:hAnsi="Times New Roman" w:cs="Times New Roman"/>
+                <w:b/>
+                <w:bCs/>
+                <w:sz w:val="28"/>
+                <w:szCs w:val="28"/>
+              </w:rPr>
+              <w:t>Mô tả</w:t>
+            </w:r>
+          </w:p>
+        </w:tc>
+        <w:tc>
+          <w:tcPr>
+            <w:tcW w:w="648" w:type="pct"/>
+            <w:shd w:val="clear" w:color="auto" w:fill="BFBFBF" w:themeFill="background1" w:themeFillShade="BF"/>
+          </w:tcPr>
+          <w:p>
+            <w:pPr>
+              <w:pStyle w:val="ListParagraph"/>
+              <w:spacing w:before="60" w:after="60"/>
+              <w:ind w:left="0"/>
+              <w:rPr>
+                <w:rFonts w:ascii="Times New Roman" w:hAnsi="Times New Roman" w:cs="Times New Roman"/>
+                <w:b/>
+                <w:bCs/>
+                <w:sz w:val="28"/>
+                <w:szCs w:val="28"/>
+              </w:rPr>
+            </w:pPr>
+            <w:r>
+              <w:rPr>
+                <w:rFonts w:ascii="Times New Roman" w:hAnsi="Times New Roman" w:cs="Times New Roman"/>
+                <w:b/>
+                <w:bCs/>
+                <w:sz w:val="28"/>
+                <w:szCs w:val="28"/>
+              </w:rPr>
+              <w:t>Requied</w:t>
+            </w:r>
+          </w:p>
+        </w:tc>
+      </w:tr>
+      <w:tr>
+        <w:tc>
+          <w:tcPr>
+            <w:tcW w:w="1450" w:type="pct"/>
+            <w:shd w:val="clear" w:color="auto" w:fill="FFFFFF" w:themeFill="background1"/>
+            <w:vAlign w:val="center"/>
+          </w:tcPr>
+          <w:p>
+            <w:pPr>
+              <w:pStyle w:val="ListParagraph"/>
+              <w:spacing w:before="60" w:after="60"/>
+              <w:ind w:left="0"/>
+              <w:rPr>
+                <w:rFonts w:ascii="Times New Roman" w:hAnsi="Times New Roman" w:cs="Times New Roman"/>
+                <w:sz w:val="28"/>
+                <w:szCs w:val="28"/>
+              </w:rPr>
+            </w:pPr>
+            <w:r>
+              <w:rPr>
+                <w:rFonts w:ascii="Times New Roman" w:hAnsi="Times New Roman" w:cs="Times New Roman"/>
+                <w:sz w:val="28"/>
+                <w:szCs w:val="28"/>
+              </w:rPr>
+              <w:t>OriginCode</w:t>
+            </w:r>
+          </w:p>
+        </w:tc>
+        <w:tc>
+          <w:tcPr>
+            <w:tcW w:w="1841" w:type="pct"/>
+            <w:shd w:val="clear" w:color="auto" w:fill="FFFFFF" w:themeFill="background1"/>
+            <w:vAlign w:val="center"/>
+          </w:tcPr>
+          <w:p>
+            <w:pPr>
+              <w:spacing w:before="60" w:after="60"/>
+              <w:rPr>
+                <w:rFonts w:ascii="Times New Roman" w:hAnsi="Times New Roman" w:cs="Times New Roman"/>
+                <w:sz w:val="28"/>
+                <w:szCs w:val="28"/>
+              </w:rPr>
+            </w:pPr>
+            <w:r>
+              <w:rPr>
+                <w:rFonts w:ascii="Times New Roman" w:hAnsi="Times New Roman" w:cs="Times New Roman"/>
+                <w:sz w:val="28"/>
+                <w:szCs w:val="28"/>
+              </w:rPr>
+              <w:t>string</w:t>
+            </w:r>
+          </w:p>
+        </w:tc>
+        <w:tc>
+          <w:tcPr>
+            <w:tcW w:w="1061" w:type="pct"/>
+            <w:shd w:val="clear" w:color="auto" w:fill="FFFFFF" w:themeFill="background1"/>
+            <w:vAlign w:val="center"/>
+          </w:tcPr>
+          <w:p>
+            <w:pPr>
+              <w:pStyle w:val="ListParagraph"/>
+              <w:spacing w:before="60" w:after="60"/>
+              <w:ind w:left="0"/>
+              <w:rPr>
+                <w:rFonts w:ascii="Times New Roman" w:hAnsi="Times New Roman" w:cs="Times New Roman"/>
+                <w:sz w:val="28"/>
+                <w:szCs w:val="28"/>
+              </w:rPr>
+            </w:pPr>
+            <w:r>
+              <w:rPr>
+                <w:rFonts w:ascii="Times New Roman" w:hAnsi="Times New Roman" w:cs="Times New Roman"/>
+                <w:sz w:val="28"/>
+                <w:szCs w:val="28"/>
+              </w:rPr>
+              <w:t>Mã sân bay khởi hành</w:t>
+            </w:r>
+          </w:p>
+        </w:tc>
+        <w:tc>
+          <w:tcPr>
+            <w:tcW w:w="648" w:type="pct"/>
+            <w:shd w:val="clear" w:color="auto" w:fill="FFFFFF" w:themeFill="background1"/>
+            <w:vAlign w:val="center"/>
+          </w:tcPr>
+          <w:p>
+            <w:pPr>
+              <w:pStyle w:val="ListParagraph"/>
+              <w:spacing w:before="60" w:after="60"/>
+              <w:ind w:left="0"/>
+              <w:jc w:val="center"/>
+              <w:rPr>
+                <w:rFonts w:ascii="Times New Roman" w:hAnsi="Times New Roman" w:cs="Times New Roman"/>
+                <w:sz w:val="28"/>
+                <w:szCs w:val="28"/>
+              </w:rPr>
+            </w:pPr>
+            <w:r>
+              <w:rPr>
+                <w:rFonts w:ascii="Times New Roman" w:hAnsi="Times New Roman" w:cs="Times New Roman"/>
+                <w:sz w:val="28"/>
+                <w:szCs w:val="28"/>
+              </w:rPr>
+              <w:t>Y</w:t>
+            </w:r>
+          </w:p>
+        </w:tc>
+      </w:tr>
+      <w:tr>
+        <w:tc>
+          <w:tcPr>
+            <w:tcW w:w="1450" w:type="pct"/>
+            <w:shd w:val="clear" w:color="auto" w:fill="F2F2F2" w:themeFill="background1" w:themeFillShade="F2"/>
+            <w:vAlign w:val="center"/>
+          </w:tcPr>
+          <w:p>
+            <w:pPr>
+              <w:pStyle w:val="ListParagraph"/>
+              <w:spacing w:before="60" w:after="60"/>
+              <w:ind w:left="0"/>
+              <w:rPr>
+                <w:rFonts w:ascii="Times New Roman" w:hAnsi="Times New Roman" w:cs="Times New Roman"/>
+                <w:sz w:val="28"/>
+                <w:szCs w:val="28"/>
+              </w:rPr>
+            </w:pPr>
+            <w:r>
+              <w:rPr>
+                <w:rFonts w:ascii="Times New Roman" w:hAnsi="Times New Roman" w:cs="Times New Roman"/>
+                <w:sz w:val="28"/>
+                <w:szCs w:val="28"/>
+              </w:rPr>
+              <w:t>DestinationCode</w:t>
+            </w:r>
+          </w:p>
+        </w:tc>
+        <w:tc>
+          <w:tcPr>
+            <w:tcW w:w="1841" w:type="pct"/>
+            <w:shd w:val="clear" w:color="auto" w:fill="F2F2F2" w:themeFill="background1" w:themeFillShade="F2"/>
+            <w:vAlign w:val="center"/>
+          </w:tcPr>
+          <w:p>
+            <w:pPr>
+              <w:spacing w:before="60" w:after="60"/>
+              <w:rPr>
+                <w:rFonts w:ascii="Times New Roman" w:hAnsi="Times New Roman" w:cs="Times New Roman"/>
+                <w:sz w:val="28"/>
+                <w:szCs w:val="28"/>
+              </w:rPr>
+            </w:pPr>
+            <w:r>
+              <w:rPr>
+                <w:rFonts w:ascii="Times New Roman" w:hAnsi="Times New Roman" w:cs="Times New Roman"/>
+                <w:sz w:val="28"/>
+                <w:szCs w:val="28"/>
+              </w:rPr>
+              <w:t>string</w:t>
+            </w:r>
+          </w:p>
+        </w:tc>
+        <w:tc>
+          <w:tcPr>
+            <w:tcW w:w="1061" w:type="pct"/>
+            <w:shd w:val="clear" w:color="auto" w:fill="F2F2F2" w:themeFill="background1" w:themeFillShade="F2"/>
+            <w:vAlign w:val="center"/>
+          </w:tcPr>
+          <w:p>
+            <w:pPr>
+              <w:pStyle w:val="ListParagraph"/>
+              <w:spacing w:before="60" w:after="60"/>
+              <w:ind w:left="0"/>
+              <w:rPr>
+                <w:rFonts w:ascii="Times New Roman" w:hAnsi="Times New Roman" w:cs="Times New Roman"/>
+                <w:sz w:val="28"/>
+                <w:szCs w:val="28"/>
+              </w:rPr>
+            </w:pPr>
+            <w:r>
+              <w:rPr>
+                <w:rFonts w:ascii="Times New Roman" w:hAnsi="Times New Roman" w:cs="Times New Roman"/>
+                <w:sz w:val="28"/>
+                <w:szCs w:val="28"/>
+              </w:rPr>
+              <w:t>Mã sân bay đến</w:t>
+            </w:r>
+          </w:p>
+        </w:tc>
+        <w:tc>
+          <w:tcPr>
+            <w:tcW w:w="648" w:type="pct"/>
+            <w:shd w:val="clear" w:color="auto" w:fill="F2F2F2" w:themeFill="background1" w:themeFillShade="F2"/>
+            <w:vAlign w:val="center"/>
+          </w:tcPr>
+          <w:p>
+            <w:pPr>
+              <w:pStyle w:val="ListParagraph"/>
+              <w:spacing w:before="60" w:after="60"/>
+              <w:ind w:left="0"/>
+              <w:jc w:val="center"/>
+              <w:rPr>
+                <w:rFonts w:ascii="Times New Roman" w:hAnsi="Times New Roman" w:cs="Times New Roman"/>
+                <w:sz w:val="28"/>
+                <w:szCs w:val="28"/>
+              </w:rPr>
+            </w:pPr>
+            <w:r>
+              <w:rPr>
+                <w:rFonts w:ascii="Times New Roman" w:hAnsi="Times New Roman" w:cs="Times New Roman"/>
+                <w:sz w:val="28"/>
+                <w:szCs w:val="28"/>
+              </w:rPr>
+              <w:t>Y</w:t>
+            </w:r>
+          </w:p>
+        </w:tc>
+      </w:tr>
+      <w:tr>
+        <w:tc>
+          <w:tcPr>
+            <w:tcW w:w="1450" w:type="pct"/>
+            <w:shd w:val="clear" w:color="auto" w:fill="FFFFFF" w:themeFill="background1"/>
+            <w:vAlign w:val="center"/>
+          </w:tcPr>
+          <w:p>
+            <w:pPr>
+              <w:pStyle w:val="ListParagraph"/>
+              <w:spacing w:before="60" w:after="60"/>
+              <w:ind w:left="0"/>
+              <w:rPr>
+                <w:rFonts w:ascii="Times New Roman" w:hAnsi="Times New Roman" w:cs="Times New Roman"/>
+                <w:sz w:val="28"/>
+                <w:szCs w:val="28"/>
+              </w:rPr>
+            </w:pPr>
+            <w:r>
+              <w:rPr>
+                <w:rFonts w:ascii="Times New Roman" w:hAnsi="Times New Roman" w:cs="Times New Roman"/>
+                <w:sz w:val="28"/>
+                <w:szCs w:val="28"/>
+              </w:rPr>
+              <w:t>OriginDate</w:t>
+            </w:r>
+          </w:p>
+        </w:tc>
+        <w:tc>
+          <w:tcPr>
+            <w:tcW w:w="1841" w:type="pct"/>
+            <w:shd w:val="clear" w:color="auto" w:fill="FFFFFF" w:themeFill="background1"/>
+            <w:vAlign w:val="center"/>
+          </w:tcPr>
+          <w:p>
+            <w:pPr>
+              <w:spacing w:before="60" w:after="60"/>
+              <w:rPr>
+                <w:rFonts w:ascii="Times New Roman" w:hAnsi="Times New Roman" w:cs="Times New Roman"/>
+                <w:sz w:val="28"/>
+                <w:szCs w:val="28"/>
+              </w:rPr>
+            </w:pPr>
+            <w:r>
+              <w:rPr>
+                <w:rFonts w:ascii="Times New Roman" w:hAnsi="Times New Roman" w:cs="Times New Roman"/>
+                <w:sz w:val="28"/>
+                <w:szCs w:val="28"/>
+              </w:rPr>
+              <w:t>string</w:t>
+            </w:r>
+          </w:p>
+        </w:tc>
+        <w:tc>
+          <w:tcPr>
+            <w:tcW w:w="1061" w:type="pct"/>
+            <w:shd w:val="clear" w:color="auto" w:fill="FFFFFF" w:themeFill="background1"/>
+            <w:vAlign w:val="center"/>
+          </w:tcPr>
+          <w:p>
+            <w:pPr>
+              <w:pStyle w:val="ListParagraph"/>
+              <w:spacing w:before="60" w:after="60"/>
+              <w:ind w:left="0"/>
+              <w:rPr>
+                <w:rFonts w:ascii="Times New Roman" w:hAnsi="Times New Roman" w:cs="Times New Roman"/>
+                <w:sz w:val="28"/>
+                <w:szCs w:val="28"/>
+              </w:rPr>
+            </w:pPr>
+            <w:r>
+              <w:rPr>
+                <w:rFonts w:ascii="Times New Roman" w:hAnsi="Times New Roman" w:cs="Times New Roman"/>
+                <w:sz w:val="28"/>
+                <w:szCs w:val="28"/>
+              </w:rPr>
+              <w:t>Ngày khởi hành</w:t>
+            </w:r>
+            <w:r>
+              <w:rPr>
+                <w:rFonts w:ascii="Times New Roman" w:hAnsi="Times New Roman" w:cs="Times New Roman"/>
+                <w:sz w:val="28"/>
+                <w:szCs w:val="28"/>
+              </w:rPr>
+              <w:t xml:space="preserve"> (yyyy-MM-dd)</w:t>
+            </w:r>
+          </w:p>
+        </w:tc>
+        <w:tc>
+          <w:tcPr>
+            <w:tcW w:w="648" w:type="pct"/>
+            <w:shd w:val="clear" w:color="auto" w:fill="FFFFFF" w:themeFill="background1"/>
+            <w:vAlign w:val="center"/>
+          </w:tcPr>
+          <w:p>
+            <w:pPr>
+              <w:pStyle w:val="ListParagraph"/>
+              <w:spacing w:before="60" w:after="60"/>
+              <w:ind w:left="0"/>
+              <w:jc w:val="center"/>
+              <w:rPr>
+                <w:rFonts w:ascii="Times New Roman" w:hAnsi="Times New Roman" w:cs="Times New Roman"/>
+                <w:sz w:val="28"/>
+                <w:szCs w:val="28"/>
+              </w:rPr>
+            </w:pPr>
+            <w:r>
+              <w:rPr>
+                <w:rFonts w:ascii="Times New Roman" w:hAnsi="Times New Roman" w:cs="Times New Roman"/>
+                <w:sz w:val="28"/>
+                <w:szCs w:val="28"/>
+              </w:rPr>
+              <w:t>Y</w:t>
+            </w:r>
+          </w:p>
+        </w:tc>
+      </w:tr>
+    </w:tbl>
+    <w:p>
+      <w:pPr>
+        <w:spacing w:after="120" w:line="312" w:lineRule="auto"/>
+        <w:rPr>
+          <w:rFonts w:ascii="Times New Roman" w:hAnsi="Times New Roman" w:cs="Times New Roman"/>
+          <w:b/>
+          <w:bCs/>
+          <w:sz w:val="28"/>
+          <w:szCs w:val="28"/>
+        </w:rPr>
+      </w:pPr>
+      <w:r>
+        <w:rPr>
+          <w:rFonts w:ascii="Times New Roman" w:hAnsi="Times New Roman" w:cs="Times New Roman"/>
+          <w:b/>
+          <w:bCs/>
+          <w:sz w:val="28"/>
+          <w:szCs w:val="28"/>
+        </w:rPr>
         <w:t>*Lưu ý:</w:t>
       </w:r>
     </w:p>
@@ -2866,6 +3147,7 @@
           <w:sz w:val="28"/>
           <w:szCs w:val="28"/>
         </w:rPr>
+        <w:lastRenderedPageBreak/>
         <w:t>Mã sân bay</w:t>
       </w:r>
       <w:r>
@@ -2937,57 +3219,61 @@
           <w:sz w:val="28"/>
           <w:szCs w:val="28"/>
         </w:rPr>
-        <w:t xml:space="preserve">, </w:t>
+        <w:t>, Child, Infant</w:t>
       </w:r>
       <w:r>
         <w:rPr>
           <w:rFonts w:ascii="Times New Roman" w:hAnsi="Times New Roman" w:cs="Times New Roman"/>
-          <w:b/>
-          <w:bCs/>
-          <w:i/>
-          <w:iCs/>
-          <w:sz w:val="28"/>
-          <w:szCs w:val="28"/>
-        </w:rPr>
-        <w:t>Child</w:t>
+          <w:sz w:val="28"/>
+          <w:szCs w:val="28"/>
+        </w:rPr>
+        <w:t xml:space="preserve"> </w:t>
       </w:r>
       <w:r>
         <w:rPr>
           <w:rFonts w:ascii="Times New Roman" w:hAnsi="Times New Roman" w:cs="Times New Roman"/>
-          <w:b/>
-          <w:bCs/>
-          <w:i/>
-          <w:iCs/>
-          <w:sz w:val="28"/>
-          <w:szCs w:val="28"/>
-        </w:rPr>
-        <w:t>, Infant</w:t>
+          <w:sz w:val="28"/>
+          <w:szCs w:val="28"/>
+        </w:rPr>
+        <w:t xml:space="preserve">phải </w:t>
       </w:r>
       <w:r>
         <w:rPr>
           <w:rFonts w:ascii="Times New Roman" w:hAnsi="Times New Roman" w:cs="Times New Roman"/>
-          <w:sz w:val="28"/>
-          <w:szCs w:val="28"/>
-        </w:rPr>
-        <w:t xml:space="preserve"> </w:t>
+          <w:b/>
+          <w:bCs/>
+          <w:sz w:val="28"/>
+          <w:szCs w:val="28"/>
+        </w:rPr>
+        <w:t>nhỏ hơn 10</w:t>
       </w:r>
       <w:r>
         <w:rPr>
           <w:rFonts w:ascii="Times New Roman" w:hAnsi="Times New Roman" w:cs="Times New Roman"/>
-          <w:sz w:val="28"/>
-          <w:szCs w:val="28"/>
-        </w:rPr>
-        <w:t xml:space="preserve">phải </w:t>
+          <w:b/>
+          <w:bCs/>
+          <w:sz w:val="28"/>
+          <w:szCs w:val="28"/>
+        </w:rPr>
+        <w:t xml:space="preserve">, tổng số lượng Adult và Child </w:t>
       </w:r>
       <w:r>
         <w:rPr>
           <w:rFonts w:ascii="Times New Roman" w:hAnsi="Times New Roman" w:cs="Times New Roman"/>
-          <w:b/>
-          <w:bCs/>
-          <w:sz w:val="28"/>
-          <w:szCs w:val="28"/>
-        </w:rPr>
-        <w:t>nhỏ hơn 10</w:t>
+          <w:sz w:val="28"/>
+          <w:szCs w:val="28"/>
+        </w:rPr>
+        <w:t>phải</w:t>
+      </w:r>
+      <w:r>
+        <w:rPr>
+          <w:rFonts w:ascii="Times New Roman" w:hAnsi="Times New Roman" w:cs="Times New Roman"/>
+          <w:b/>
+          <w:bCs/>
+          <w:sz w:val="28"/>
+          <w:szCs w:val="28"/>
+        </w:rPr>
+        <w:t xml:space="preserve"> nhỏ hơn 10</w:t>
       </w:r>
       <w:r>
         <w:rPr>
@@ -3139,6 +3425,7 @@
       <w:pPr>
         <w:pStyle w:val="ListParagraph"/>
         <w:ind w:left="360"/>
+        <w:jc w:val="center"/>
         <w:rPr>
           <w:rFonts w:ascii="Times New Roman" w:hAnsi="Times New Roman" w:cs="Times New Roman"/>
           <w:b/>
@@ -3152,14 +3439,14 @@
           <w:rFonts w:ascii="Times New Roman" w:hAnsi="Times New Roman" w:cs="Times New Roman"/>
           <w:b/>
           <w:bCs/>
-          <w:sz w:val="28"/>
-          <w:szCs w:val="28"/>
-        </w:rPr>
-        <w:lastRenderedPageBreak/>
+          <w:noProof/>
+          <w:sz w:val="28"/>
+          <w:szCs w:val="28"/>
+        </w:rPr>
         <w:drawing>
-          <wp:inline distT="0" distB="0" distL="0" distR="0" wp14:anchorId="5BE59086" wp14:editId="52837B54">
-            <wp:extent cx="5462905" cy="8229600"/>
-            <wp:effectExtent l="0" t="0" r="4445" b="0"/>
+          <wp:inline distT="0" distB="0" distL="0" distR="0" wp14:anchorId="5BE59086" wp14:editId="3D56680F">
+            <wp:extent cx="4368800" cy="6581385"/>
+            <wp:effectExtent l="0" t="0" r="0" b="0"/>
             <wp:docPr id="482832231" name="Picture 2" descr="A screenshot of a cell phone&#10;&#10;AI-generated content may be incorrect."/>
             <wp:cNvGraphicFramePr>
               <a:graphicFrameLocks xmlns:a="http://schemas.openxmlformats.org/drawingml/2006/main" noChangeAspect="1"/>
@@ -3189,7 +3476,7 @@
                   <pic:spPr bwMode="auto">
                     <a:xfrm>
                       <a:off x="0" y="0"/>
-                      <a:ext cx="5462905" cy="8229600"/>
+                      <a:ext cx="4369044" cy="6581753"/>
                     </a:xfrm>
                     <a:prstGeom prst="rect">
                       <a:avLst/>
@@ -3244,8 +3531,6 @@
         <w:jc w:val="both"/>
         <w:rPr>
           <w:rFonts w:ascii="Times New Roman" w:eastAsia="Times New Roman" w:hAnsi="Times New Roman" w:cs="Times New Roman"/>
-          <w:i/>
-          <w:iCs/>
           <w:kern w:val="0"/>
           <w:sz w:val="28"/>
           <w:szCs w:val="28"/>
@@ -3288,7 +3573,17 @@
           <w:szCs w:val="28"/>
           <w14:ligatures w14:val="none"/>
         </w:rPr>
-        <w:t>": ID phiên tìm kiếm.</w:t>
+        <w:t xml:space="preserve">": </w:t>
+      </w:r>
+      <w:r>
+        <w:rPr>
+          <w:rFonts w:ascii="Times New Roman" w:eastAsia="Times New Roman" w:hAnsi="Times New Roman" w:cs="Times New Roman"/>
+          <w:kern w:val="0"/>
+          <w:sz w:val="28"/>
+          <w:szCs w:val="28"/>
+          <w14:ligatures w14:val="none"/>
+        </w:rPr>
+        <w:t>ID phiên tìm kiếm.</w:t>
       </w:r>
     </w:p>
     <w:p>
@@ -3345,7 +3640,17 @@
           <w:szCs w:val="28"/>
           <w14:ligatures w14:val="none"/>
         </w:rPr>
-        <w:t>": Thời gian hết hạn của dữ liệu tìm kiếm.</w:t>
+        <w:t xml:space="preserve">": </w:t>
+      </w:r>
+      <w:r>
+        <w:rPr>
+          <w:rFonts w:ascii="Times New Roman" w:eastAsia="Times New Roman" w:hAnsi="Times New Roman" w:cs="Times New Roman"/>
+          <w:kern w:val="0"/>
+          <w:sz w:val="28"/>
+          <w:szCs w:val="28"/>
+          <w14:ligatures w14:val="none"/>
+        </w:rPr>
+        <w:t>Thời gian hết hạn của dữ liệu tìm kiếm.</w:t>
       </w:r>
     </w:p>
     <w:p>
@@ -3402,7 +3707,17 @@
           <w:szCs w:val="28"/>
           <w14:ligatures w14:val="none"/>
         </w:rPr>
-        <w:t>": Mã hãng hàng không tìm kiếm.</w:t>
+        <w:t xml:space="preserve">": </w:t>
+      </w:r>
+      <w:r>
+        <w:rPr>
+          <w:rFonts w:ascii="Times New Roman" w:eastAsia="Times New Roman" w:hAnsi="Times New Roman" w:cs="Times New Roman"/>
+          <w:kern w:val="0"/>
+          <w:sz w:val="28"/>
+          <w:szCs w:val="28"/>
+          <w14:ligatures w14:val="none"/>
+        </w:rPr>
+        <w:t>Mã hãng hàng không tìm kiếm.</w:t>
       </w:r>
     </w:p>
     <w:p>
@@ -3415,8 +3730,6 @@
         <w:jc w:val="both"/>
         <w:rPr>
           <w:rFonts w:ascii="Times New Roman" w:eastAsia="Times New Roman" w:hAnsi="Times New Roman" w:cs="Times New Roman"/>
-          <w:i/>
-          <w:iCs/>
           <w:kern w:val="0"/>
           <w:sz w:val="28"/>
           <w:szCs w:val="28"/>
@@ -3511,7 +3824,17 @@
           <w:szCs w:val="28"/>
           <w14:ligatures w14:val="none"/>
         </w:rPr>
-        <w:t>": Số lượng hành khách người lớn, trẻ em, và em bé.</w:t>
+        <w:t xml:space="preserve">": </w:t>
+      </w:r>
+      <w:r>
+        <w:rPr>
+          <w:rFonts w:ascii="Times New Roman" w:eastAsia="Times New Roman" w:hAnsi="Times New Roman" w:cs="Times New Roman"/>
+          <w:kern w:val="0"/>
+          <w:sz w:val="28"/>
+          <w:szCs w:val="28"/>
+          <w14:ligatures w14:val="none"/>
+        </w:rPr>
+        <w:t>Số lượng hành khách người lớn, trẻ em, và em bé.</w:t>
       </w:r>
     </w:p>
     <w:p>
@@ -3524,8 +3847,6 @@
         <w:jc w:val="both"/>
         <w:rPr>
           <w:rFonts w:ascii="Times New Roman" w:eastAsia="Times New Roman" w:hAnsi="Times New Roman" w:cs="Times New Roman"/>
-          <w:i/>
-          <w:iCs/>
           <w:kern w:val="0"/>
           <w:sz w:val="28"/>
           <w:szCs w:val="28"/>
@@ -3568,7 +3889,17 @@
           <w:szCs w:val="28"/>
           <w14:ligatures w14:val="none"/>
         </w:rPr>
-        <w:t>": Loại chuyến đi (một chiều, khứ hồi, nhiều chặng...).</w:t>
+        <w:t xml:space="preserve">": </w:t>
+      </w:r>
+      <w:r>
+        <w:rPr>
+          <w:rFonts w:ascii="Times New Roman" w:eastAsia="Times New Roman" w:hAnsi="Times New Roman" w:cs="Times New Roman"/>
+          <w:kern w:val="0"/>
+          <w:sz w:val="28"/>
+          <w:szCs w:val="28"/>
+          <w14:ligatures w14:val="none"/>
+        </w:rPr>
+        <w:t>Loại chuyến đi (một chiều, khứ hồi, nhiều chặng...).</w:t>
       </w:r>
     </w:p>
     <w:p>
@@ -3625,7 +3956,17 @@
           <w:szCs w:val="28"/>
           <w14:ligatures w14:val="none"/>
         </w:rPr>
-        <w:t>": Mã tiền tệ.</w:t>
+        <w:t xml:space="preserve">": </w:t>
+      </w:r>
+      <w:r>
+        <w:rPr>
+          <w:rFonts w:ascii="Times New Roman" w:eastAsia="Times New Roman" w:hAnsi="Times New Roman" w:cs="Times New Roman"/>
+          <w:kern w:val="0"/>
+          <w:sz w:val="28"/>
+          <w:szCs w:val="28"/>
+          <w14:ligatures w14:val="none"/>
+        </w:rPr>
+        <w:t>Mã tiền tệ.</w:t>
       </w:r>
     </w:p>
     <w:p>
@@ -3638,8 +3979,6 @@
         <w:jc w:val="both"/>
         <w:rPr>
           <w:rFonts w:ascii="Times New Roman" w:eastAsia="Times New Roman" w:hAnsi="Times New Roman" w:cs="Times New Roman"/>
-          <w:i/>
-          <w:iCs/>
           <w:kern w:val="0"/>
           <w:sz w:val="28"/>
           <w:szCs w:val="28"/>
@@ -3682,7 +4021,17 @@
           <w:szCs w:val="28"/>
           <w14:ligatures w14:val="none"/>
         </w:rPr>
-        <w:t>": Cho biết có sử dụng chức năng tìm theo lịch giá rẻ không.</w:t>
+        <w:t xml:space="preserve">": </w:t>
+      </w:r>
+      <w:r>
+        <w:rPr>
+          <w:rFonts w:ascii="Times New Roman" w:eastAsia="Times New Roman" w:hAnsi="Times New Roman" w:cs="Times New Roman"/>
+          <w:kern w:val="0"/>
+          <w:sz w:val="28"/>
+          <w:szCs w:val="28"/>
+          <w14:ligatures w14:val="none"/>
+        </w:rPr>
+        <w:t>Cho biết có sử dụng chức năng tìm theo lịch giá rẻ không.</w:t>
       </w:r>
     </w:p>
     <w:p>
@@ -3739,7 +4088,17 @@
           <w:szCs w:val="28"/>
           <w14:ligatures w14:val="none"/>
         </w:rPr>
-        <w:t>": Trạng thái thành công của API.</w:t>
+        <w:t xml:space="preserve">": </w:t>
+      </w:r>
+      <w:r>
+        <w:rPr>
+          <w:rFonts w:ascii="Times New Roman" w:eastAsia="Times New Roman" w:hAnsi="Times New Roman" w:cs="Times New Roman"/>
+          <w:kern w:val="0"/>
+          <w:sz w:val="28"/>
+          <w:szCs w:val="28"/>
+          <w14:ligatures w14:val="none"/>
+        </w:rPr>
+        <w:t>Trạng thái thành công của API.</w:t>
       </w:r>
     </w:p>
     <w:p>
@@ -3752,8 +4111,6 @@
         <w:jc w:val="both"/>
         <w:rPr>
           <w:rFonts w:ascii="Times New Roman" w:eastAsia="Times New Roman" w:hAnsi="Times New Roman" w:cs="Times New Roman"/>
-          <w:i/>
-          <w:iCs/>
           <w:kern w:val="0"/>
           <w:sz w:val="28"/>
           <w:szCs w:val="28"/>
@@ -3796,7 +4153,17 @@
           <w:szCs w:val="28"/>
           <w14:ligatures w14:val="none"/>
         </w:rPr>
-        <w:t>": Thông điệp trạng thái trả về.</w:t>
+        <w:t xml:space="preserve">": </w:t>
+      </w:r>
+      <w:r>
+        <w:rPr>
+          <w:rFonts w:ascii="Times New Roman" w:eastAsia="Times New Roman" w:hAnsi="Times New Roman" w:cs="Times New Roman"/>
+          <w:kern w:val="0"/>
+          <w:sz w:val="28"/>
+          <w:szCs w:val="28"/>
+          <w14:ligatures w14:val="none"/>
+        </w:rPr>
+        <w:t>Thông điệp trạng thái trả về.</w:t>
       </w:r>
     </w:p>
     <w:p>
@@ -3928,7 +4295,17 @@
           <w:szCs w:val="28"/>
           <w14:ligatures w14:val="none"/>
         </w:rPr>
-        <w:t>": Có phải chuyến bay kết hợp không.</w:t>
+        <w:t xml:space="preserve">": </w:t>
+      </w:r>
+      <w:r>
+        <w:rPr>
+          <w:rFonts w:ascii="Times New Roman" w:eastAsia="Times New Roman" w:hAnsi="Times New Roman" w:cs="Times New Roman"/>
+          <w:kern w:val="0"/>
+          <w:sz w:val="28"/>
+          <w:szCs w:val="28"/>
+          <w14:ligatures w14:val="none"/>
+        </w:rPr>
+        <w:t>Có phải chuyến bay kết hợp không.</w:t>
       </w:r>
     </w:p>
     <w:p>
@@ -3985,7 +4362,17 @@
           <w:szCs w:val="28"/>
           <w14:ligatures w14:val="none"/>
         </w:rPr>
-        <w:t>": Có phải dữ liệu từ hệ thống NDC không.</w:t>
+        <w:t xml:space="preserve">": </w:t>
+      </w:r>
+      <w:r>
+        <w:rPr>
+          <w:rFonts w:ascii="Times New Roman" w:eastAsia="Times New Roman" w:hAnsi="Times New Roman" w:cs="Times New Roman"/>
+          <w:kern w:val="0"/>
+          <w:sz w:val="28"/>
+          <w:szCs w:val="28"/>
+          <w14:ligatures w14:val="none"/>
+        </w:rPr>
+        <w:t>Có phải dữ liệu từ hệ thống NDC không.</w:t>
       </w:r>
     </w:p>
     <w:p>
@@ -4042,7 +4429,17 @@
           <w:szCs w:val="28"/>
           <w14:ligatures w14:val="none"/>
         </w:rPr>
-        <w:t>": Hệ thống đặt chỗ.</w:t>
+        <w:t xml:space="preserve">": </w:t>
+      </w:r>
+      <w:r>
+        <w:rPr>
+          <w:rFonts w:ascii="Times New Roman" w:eastAsia="Times New Roman" w:hAnsi="Times New Roman" w:cs="Times New Roman"/>
+          <w:kern w:val="0"/>
+          <w:sz w:val="28"/>
+          <w:szCs w:val="28"/>
+          <w14:ligatures w14:val="none"/>
+        </w:rPr>
+        <w:t>Hệ thống đặt chỗ.</w:t>
       </w:r>
     </w:p>
     <w:p>
@@ -4055,8 +4452,6 @@
         <w:jc w:val="both"/>
         <w:rPr>
           <w:rFonts w:ascii="Times New Roman" w:eastAsia="Times New Roman" w:hAnsi="Times New Roman" w:cs="Times New Roman"/>
-          <w:i/>
-          <w:iCs/>
           <w:kern w:val="0"/>
           <w:sz w:val="28"/>
           <w:szCs w:val="28"/>
@@ -4099,7 +4494,17 @@
           <w:szCs w:val="28"/>
           <w14:ligatures w14:val="none"/>
         </w:rPr>
-        <w:t>": Mã hãng hàng không.</w:t>
+        <w:t xml:space="preserve">": </w:t>
+      </w:r>
+      <w:r>
+        <w:rPr>
+          <w:rFonts w:ascii="Times New Roman" w:eastAsia="Times New Roman" w:hAnsi="Times New Roman" w:cs="Times New Roman"/>
+          <w:kern w:val="0"/>
+          <w:sz w:val="28"/>
+          <w:szCs w:val="28"/>
+          <w14:ligatures w14:val="none"/>
+        </w:rPr>
+        <w:t>Mã hãng hàng không.</w:t>
       </w:r>
     </w:p>
     <w:p>
@@ -4156,7 +4561,17 @@
           <w:szCs w:val="28"/>
           <w14:ligatures w14:val="none"/>
         </w:rPr>
-        <w:t>": Tên hãng hàng không.</w:t>
+        <w:t xml:space="preserve">": </w:t>
+      </w:r>
+      <w:r>
+        <w:rPr>
+          <w:rFonts w:ascii="Times New Roman" w:eastAsia="Times New Roman" w:hAnsi="Times New Roman" w:cs="Times New Roman"/>
+          <w:kern w:val="0"/>
+          <w:sz w:val="28"/>
+          <w:szCs w:val="28"/>
+          <w14:ligatures w14:val="none"/>
+        </w:rPr>
+        <w:t>Tên hãng hàng không.</w:t>
       </w:r>
     </w:p>
     <w:p>
@@ -4213,31 +4628,17 @@
           <w:szCs w:val="28"/>
           <w14:ligatures w14:val="none"/>
         </w:rPr>
-        <w:t>":</w:t>
-      </w:r>
-      <w:r>
-        <w:rPr>
-          <w:rFonts w:ascii="Times New Roman" w:eastAsia="Times New Roman" w:hAnsi="Times New Roman" w:cs="Times New Roman"/>
-          <w:i/>
-          <w:iCs/>
-          <w:kern w:val="0"/>
-          <w:sz w:val="28"/>
-          <w:szCs w:val="28"/>
-          <w14:ligatures w14:val="none"/>
-        </w:rPr>
-        <w:t xml:space="preserve"> Thông tin hành trình</w:t>
-      </w:r>
-      <w:r>
-        <w:rPr>
-          <w:rFonts w:ascii="Times New Roman" w:eastAsia="Times New Roman" w:hAnsi="Times New Roman" w:cs="Times New Roman"/>
-          <w:i/>
-          <w:iCs/>
-          <w:kern w:val="0"/>
-          <w:sz w:val="28"/>
-          <w:szCs w:val="28"/>
-          <w14:ligatures w14:val="none"/>
-        </w:rPr>
-        <w:t>.</w:t>
+        <w:t xml:space="preserve">": </w:t>
+      </w:r>
+      <w:r>
+        <w:rPr>
+          <w:rFonts w:ascii="Times New Roman" w:eastAsia="Times New Roman" w:hAnsi="Times New Roman" w:cs="Times New Roman"/>
+          <w:kern w:val="0"/>
+          <w:sz w:val="28"/>
+          <w:szCs w:val="28"/>
+          <w14:ligatures w14:val="none"/>
+        </w:rPr>
+        <w:t>Thông tin hành trình.</w:t>
       </w:r>
     </w:p>
     <w:p>
@@ -4306,31 +4707,29 @@
           <w:szCs w:val="28"/>
           <w14:ligatures w14:val="none"/>
         </w:rPr>
-        <w:t xml:space="preserve"> Giá chuyến bay kết hợp thấp nhất</w:t>
-      </w:r>
-      <w:r>
-        <w:rPr>
-          <w:rFonts w:ascii="Times New Roman" w:eastAsia="Times New Roman" w:hAnsi="Times New Roman" w:cs="Times New Roman"/>
-          <w:i/>
-          <w:iCs/>
-          <w:kern w:val="0"/>
-          <w:sz w:val="28"/>
-          <w:szCs w:val="28"/>
-          <w14:ligatures w14:val="none"/>
-        </w:rPr>
         <w:t xml:space="preserve"> </w:t>
       </w:r>
       <w:r>
         <w:rPr>
           <w:rFonts w:ascii="Times New Roman" w:eastAsia="Times New Roman" w:hAnsi="Times New Roman" w:cs="Times New Roman"/>
-          <w:i/>
-          <w:iCs/>
-          <w:kern w:val="0"/>
-          <w:sz w:val="28"/>
-          <w:szCs w:val="28"/>
-          <w14:ligatures w14:val="none"/>
-        </w:rPr>
-        <w:t>(</w:t>
+          <w:kern w:val="0"/>
+          <w:sz w:val="28"/>
+          <w:szCs w:val="28"/>
+          <w14:ligatures w14:val="none"/>
+        </w:rPr>
+        <w:t>Giá chuyến bay kết hợp thấp nhất</w:t>
+      </w:r>
+      <w:r>
+        <w:rPr>
+          <w:rFonts w:ascii="Times New Roman" w:eastAsia="Times New Roman" w:hAnsi="Times New Roman" w:cs="Times New Roman"/>
+          <w:i/>
+          <w:iCs/>
+          <w:kern w:val="0"/>
+          <w:sz w:val="28"/>
+          <w:szCs w:val="28"/>
+          <w14:ligatures w14:val="none"/>
+        </w:rPr>
+        <w:t xml:space="preserve"> (</w:t>
       </w:r>
       <w:r>
         <w:rPr>
@@ -4356,19 +4755,7 @@
           <w:szCs w:val="28"/>
           <w14:ligatures w14:val="none"/>
         </w:rPr>
-        <w:t>: true)</w:t>
-      </w:r>
-      <w:r>
-        <w:rPr>
-          <w:rFonts w:ascii="Times New Roman" w:eastAsia="Times New Roman" w:hAnsi="Times New Roman" w:cs="Times New Roman"/>
-          <w:i/>
-          <w:iCs/>
-          <w:kern w:val="0"/>
-          <w:sz w:val="28"/>
-          <w:szCs w:val="28"/>
-          <w14:ligatures w14:val="none"/>
-        </w:rPr>
-        <w:t>.</w:t>
+        <w:t>: true).</w:t>
       </w:r>
     </w:p>
     <w:p>
@@ -4437,7 +4824,17 @@
           <w:szCs w:val="28"/>
           <w14:ligatures w14:val="none"/>
         </w:rPr>
-        <w:t xml:space="preserve"> Giá chuyến bay kết hợp</w:t>
+        <w:t xml:space="preserve"> </w:t>
+      </w:r>
+      <w:r>
+        <w:rPr>
+          <w:rFonts w:ascii="Times New Roman" w:eastAsia="Times New Roman" w:hAnsi="Times New Roman" w:cs="Times New Roman"/>
+          <w:kern w:val="0"/>
+          <w:sz w:val="28"/>
+          <w:szCs w:val="28"/>
+          <w14:ligatures w14:val="none"/>
+        </w:rPr>
+        <w:t>Giá chuyến bay kết hợp</w:t>
       </w:r>
       <w:r>
         <w:rPr>
@@ -4575,17 +4972,7 @@
           <w:szCs w:val="28"/>
           <w14:ligatures w14:val="none"/>
         </w:rPr>
-        <w:t>AirItinerary</w:t>
-      </w:r>
-      <w:r>
-        <w:rPr>
-          <w:rFonts w:ascii="Times New Roman" w:eastAsia="Times New Roman" w:hAnsi="Times New Roman" w:cs="Times New Roman"/>
-          <w:kern w:val="0"/>
-          <w:sz w:val="28"/>
-          <w:szCs w:val="28"/>
-          <w14:ligatures w14:val="none"/>
-        </w:rPr>
-        <w:t xml:space="preserve"> là</w:t>
+        <w:t>AirItinerary là</w:t>
       </w:r>
       <w:r>
         <w:rPr>
@@ -4709,6 +5096,71 @@
           <w14:ligatures w14:val="none"/>
         </w:rPr>
         <w:t>Mỗi phần tử tương ứng với một chặng bay trong hành trình tìm kiếm.</w:t>
+      </w:r>
+    </w:p>
+    <w:p>
+      <w:pPr>
+        <w:rPr>
+          <w:rFonts w:ascii="Times New Roman" w:eastAsia="Times New Roman" w:hAnsi="Times New Roman" w:cs="Times New Roman"/>
+          <w:i/>
+          <w:iCs/>
+          <w:kern w:val="0"/>
+          <w:sz w:val="28"/>
+          <w:szCs w:val="28"/>
+          <w14:ligatures w14:val="none"/>
+        </w:rPr>
+      </w:pPr>
+      <w:r>
+        <w:rPr>
+          <w:rFonts w:ascii="Times New Roman" w:eastAsia="Times New Roman" w:hAnsi="Times New Roman" w:cs="Times New Roman"/>
+          <w:i/>
+          <w:iCs/>
+          <w:kern w:val="0"/>
+          <w:sz w:val="28"/>
+          <w:szCs w:val="28"/>
+          <w14:ligatures w14:val="none"/>
+        </w:rPr>
+        <w:br w:type="page"/>
+      </w:r>
+    </w:p>
+    <w:p>
+      <w:pPr>
+        <w:spacing w:after="120" w:line="312" w:lineRule="auto"/>
+        <w:jc w:val="both"/>
+        <w:rPr>
+          <w:rFonts w:ascii="Times New Roman" w:eastAsia="Times New Roman" w:hAnsi="Times New Roman" w:cs="Times New Roman"/>
+          <w:i/>
+          <w:iCs/>
+          <w:kern w:val="0"/>
+          <w:sz w:val="28"/>
+          <w:szCs w:val="28"/>
+          <w14:ligatures w14:val="none"/>
+        </w:rPr>
+      </w:pPr>
+      <w:r>
+        <w:rPr>
+          <w:rFonts w:ascii="Times New Roman" w:eastAsia="Times New Roman" w:hAnsi="Times New Roman" w:cs="Times New Roman"/>
+          <w:i/>
+          <w:iCs/>
+          <w:kern w:val="0"/>
+          <w:sz w:val="28"/>
+          <w:szCs w:val="28"/>
+          <w14:ligatures w14:val="none"/>
+        </w:rPr>
+        <w:lastRenderedPageBreak/>
+        <w:t>Ví dụ</w:t>
+      </w:r>
+      <w:r>
+        <w:rPr>
+          <w:rFonts w:ascii="Times New Roman" w:eastAsia="Times New Roman" w:hAnsi="Times New Roman" w:cs="Times New Roman"/>
+          <w:i/>
+          <w:iCs/>
+          <w:kern w:val="0"/>
+          <w:sz w:val="28"/>
+          <w:szCs w:val="28"/>
+          <w14:ligatures w14:val="none"/>
+        </w:rPr>
+        <w:t xml:space="preserve">: </w:t>
       </w:r>
     </w:p>
     <w:p>
@@ -4721,25 +5173,21 @@
         <w:jc w:val="both"/>
         <w:rPr>
           <w:rFonts w:ascii="Times New Roman" w:eastAsia="Times New Roman" w:hAnsi="Times New Roman" w:cs="Times New Roman"/>
-          <w:i/>
-          <w:iCs/>
-          <w:kern w:val="0"/>
-          <w:sz w:val="28"/>
-          <w:szCs w:val="28"/>
-          <w14:ligatures w14:val="none"/>
-        </w:rPr>
-      </w:pPr>
-      <w:r>
-        <w:rPr>
-          <w:rFonts w:ascii="Times New Roman" w:eastAsia="Times New Roman" w:hAnsi="Times New Roman" w:cs="Times New Roman"/>
-          <w:i/>
-          <w:iCs/>
-          <w:kern w:val="0"/>
-          <w:sz w:val="28"/>
-          <w:szCs w:val="28"/>
-          <w14:ligatures w14:val="none"/>
-        </w:rPr>
-        <w:t>VD: OW (1 chặng) có 1 phần tử.</w:t>
+          <w:kern w:val="0"/>
+          <w:sz w:val="28"/>
+          <w:szCs w:val="28"/>
+          <w14:ligatures w14:val="none"/>
+        </w:rPr>
+      </w:pPr>
+      <w:r>
+        <w:rPr>
+          <w:rFonts w:ascii="Times New Roman" w:eastAsia="Times New Roman" w:hAnsi="Times New Roman" w:cs="Times New Roman"/>
+          <w:kern w:val="0"/>
+          <w:sz w:val="28"/>
+          <w:szCs w:val="28"/>
+          <w14:ligatures w14:val="none"/>
+        </w:rPr>
+        <w:t>OW (1 chặng) có 1 phần tử.</w:t>
       </w:r>
     </w:p>
     <w:p>
@@ -4770,7 +5218,6 @@
           <w:szCs w:val="28"/>
           <w14:ligatures w14:val="none"/>
         </w:rPr>
-        <w:lastRenderedPageBreak/>
         <w:t>RT (khứ hồi) có 2 phần tử (1 lượt đi, 1 lượt về).</w:t>
       </w:r>
     </w:p>
@@ -4849,7 +5296,27 @@
           <w:szCs w:val="28"/>
           <w14:ligatures w14:val="none"/>
         </w:rPr>
-        <w:t>Mỗi hành trình chứa:</w:t>
+        <w:t>Mỗi hành trình</w:t>
+      </w:r>
+      <w:r>
+        <w:rPr>
+          <w:rFonts w:ascii="Times New Roman" w:eastAsia="Times New Roman" w:hAnsi="Times New Roman" w:cs="Times New Roman"/>
+          <w:kern w:val="0"/>
+          <w:sz w:val="28"/>
+          <w:szCs w:val="28"/>
+          <w14:ligatures w14:val="none"/>
+        </w:rPr>
+        <w:t xml:space="preserve"> bao gồm</w:t>
+      </w:r>
+      <w:r>
+        <w:rPr>
+          <w:rFonts w:ascii="Times New Roman" w:eastAsia="Times New Roman" w:hAnsi="Times New Roman" w:cs="Times New Roman"/>
+          <w:kern w:val="0"/>
+          <w:sz w:val="28"/>
+          <w:szCs w:val="28"/>
+          <w14:ligatures w14:val="none"/>
+        </w:rPr>
+        <w:t>:</w:t>
       </w:r>
     </w:p>
     <w:p>
@@ -6045,6 +6512,7 @@
           <w:szCs w:val="28"/>
           <w14:ligatures w14:val="none"/>
         </w:rPr>
+        <w:lastRenderedPageBreak/>
         <w:t>Các chặng (</w:t>
       </w:r>
       <w:r>
@@ -6131,7 +6599,6 @@
           <w:szCs w:val="28"/>
           <w14:ligatures w14:val="none"/>
         </w:rPr>
-        <w:lastRenderedPageBreak/>
         <w:t>Gồm:</w:t>
       </w:r>
     </w:p>
@@ -6298,14 +6765,28 @@
       <w:r>
         <w:rPr>
           <w:rFonts w:ascii="Times New Roman" w:eastAsia="Times New Roman" w:hAnsi="Times New Roman" w:cs="Times New Roman"/>
-          <w:i/>
-          <w:iCs/>
-          <w:kern w:val="0"/>
-          <w:sz w:val="28"/>
-          <w:szCs w:val="28"/>
-          <w14:ligatures w14:val="none"/>
-        </w:rPr>
-        <w:t>LowestInventory: Giá vé thấp nhất cho hành trình.</w:t>
+          <w:b/>
+          <w:bCs/>
+          <w:i/>
+          <w:iCs/>
+          <w:kern w:val="0"/>
+          <w:sz w:val="28"/>
+          <w:szCs w:val="28"/>
+          <w14:ligatures w14:val="none"/>
+        </w:rPr>
+        <w:t>LowestInventory</w:t>
+      </w:r>
+      <w:r>
+        <w:rPr>
+          <w:rFonts w:ascii="Times New Roman" w:eastAsia="Times New Roman" w:hAnsi="Times New Roman" w:cs="Times New Roman"/>
+          <w:i/>
+          <w:iCs/>
+          <w:kern w:val="0"/>
+          <w:sz w:val="28"/>
+          <w:szCs w:val="28"/>
+          <w14:ligatures w14:val="none"/>
+        </w:rPr>
+        <w:t>: Giá vé thấp nhất cho hành trình.</w:t>
       </w:r>
     </w:p>
     <w:p>
@@ -6332,18 +6813,37 @@
       <w:r>
         <w:rPr>
           <w:rFonts w:ascii="Times New Roman" w:eastAsia="Times New Roman" w:hAnsi="Times New Roman" w:cs="Times New Roman"/>
-          <w:i/>
-          <w:iCs/>
-          <w:kern w:val="0"/>
-          <w:sz w:val="28"/>
-          <w:szCs w:val="28"/>
-          <w14:ligatures w14:val="none"/>
-        </w:rPr>
-        <w:t>Inventories: Danh sách tất cả các mức giá có thể đặt.</w:t>
+          <w:b/>
+          <w:bCs/>
+          <w:i/>
+          <w:iCs/>
+          <w:kern w:val="0"/>
+          <w:sz w:val="28"/>
+          <w:szCs w:val="28"/>
+          <w14:ligatures w14:val="none"/>
+        </w:rPr>
+        <w:t>Inventories</w:t>
+      </w:r>
+      <w:r>
+        <w:rPr>
+          <w:rFonts w:ascii="Times New Roman" w:eastAsia="Times New Roman" w:hAnsi="Times New Roman" w:cs="Times New Roman"/>
+          <w:i/>
+          <w:iCs/>
+          <w:kern w:val="0"/>
+          <w:sz w:val="28"/>
+          <w:szCs w:val="28"/>
+          <w14:ligatures w14:val="none"/>
+        </w:rPr>
+        <w:t>: Danh sách tất cả các mức giá có thể đặt.</w:t>
       </w:r>
     </w:p>
     <w:p>
       <w:pPr>
+        <w:pStyle w:val="ListParagraph"/>
+        <w:numPr>
+          <w:ilvl w:val="0"/>
+          <w:numId w:val="29"/>
+        </w:numPr>
         <w:spacing w:after="120" w:line="312" w:lineRule="auto"/>
         <w:jc w:val="both"/>
         <w:rPr>
@@ -6562,31 +7062,7 @@
           <w:szCs w:val="28"/>
           <w14:ligatures w14:val="none"/>
         </w:rPr>
-        <w:t xml:space="preserve"> (</w:t>
-      </w:r>
-      <w:r>
-        <w:rPr>
-          <w:rFonts w:ascii="Times New Roman" w:eastAsia="Times New Roman" w:hAnsi="Times New Roman" w:cs="Times New Roman"/>
-          <w:i/>
-          <w:iCs/>
-          <w:kern w:val="0"/>
-          <w:sz w:val="28"/>
-          <w:szCs w:val="28"/>
-          <w14:ligatures w14:val="none"/>
-        </w:rPr>
-        <w:t>3.3.1.3.</w:t>
-      </w:r>
-      <w:r>
-        <w:rPr>
-          <w:rFonts w:ascii="Times New Roman" w:eastAsia="Times New Roman" w:hAnsi="Times New Roman" w:cs="Times New Roman"/>
-          <w:i/>
-          <w:iCs/>
-          <w:kern w:val="0"/>
-          <w:sz w:val="28"/>
-          <w:szCs w:val="28"/>
-          <w14:ligatures w14:val="none"/>
-        </w:rPr>
-        <w:t>2)</w:t>
+        <w:t xml:space="preserve"> (3.3.1.3.2)</w:t>
       </w:r>
       <w:r>
         <w:rPr>
@@ -6911,31 +7387,7 @@
           <w:szCs w:val="28"/>
           <w14:ligatures w14:val="none"/>
         </w:rPr>
-        <w:t xml:space="preserve"> (</w:t>
-      </w:r>
-      <w:r>
-        <w:rPr>
-          <w:rFonts w:ascii="Times New Roman" w:eastAsia="Times New Roman" w:hAnsi="Times New Roman" w:cs="Times New Roman"/>
-          <w:i/>
-          <w:iCs/>
-          <w:kern w:val="0"/>
-          <w:sz w:val="28"/>
-          <w:szCs w:val="28"/>
-          <w14:ligatures w14:val="none"/>
-        </w:rPr>
-        <w:t>3.3.1.3.</w:t>
-      </w:r>
-      <w:r>
-        <w:rPr>
-          <w:rFonts w:ascii="Times New Roman" w:eastAsia="Times New Roman" w:hAnsi="Times New Roman" w:cs="Times New Roman"/>
-          <w:i/>
-          <w:iCs/>
-          <w:kern w:val="0"/>
-          <w:sz w:val="28"/>
-          <w:szCs w:val="28"/>
-          <w14:ligatures w14:val="none"/>
-        </w:rPr>
-        <w:t>3)</w:t>
+        <w:t xml:space="preserve"> (3.3.1.3.3)</w:t>
       </w:r>
       <w:r>
         <w:rPr>
@@ -7473,6 +7925,7 @@
           <w:szCs w:val="28"/>
           <w14:ligatures w14:val="none"/>
         </w:rPr>
+        <w:lastRenderedPageBreak/>
         <w:t xml:space="preserve">Giá của chuyến bay được liệt kê trong danh sách </w:t>
       </w:r>
       <w:r>
@@ -7572,7 +8025,6 @@
           <w:szCs w:val="28"/>
           <w14:ligatures w14:val="none"/>
         </w:rPr>
-        <w:lastRenderedPageBreak/>
         <w:t xml:space="preserve">Mỗi hành trình được xác định bằng </w:t>
       </w:r>
       <w:r>
@@ -7599,19 +8051,7 @@
           <w:szCs w:val="28"/>
           <w14:ligatures w14:val="none"/>
         </w:rPr>
-        <w:t xml:space="preserve"> </w:t>
-      </w:r>
-      <w:r>
-        <w:rPr>
-          <w:rFonts w:ascii="Times New Roman" w:eastAsia="Times New Roman" w:hAnsi="Times New Roman" w:cs="Times New Roman"/>
-          <w:i/>
-          <w:iCs/>
-          <w:kern w:val="0"/>
-          <w:sz w:val="28"/>
-          <w:szCs w:val="28"/>
-          <w14:ligatures w14:val="none"/>
-        </w:rPr>
-        <w:t xml:space="preserve">của </w:t>
+        <w:t xml:space="preserve"> của </w:t>
       </w:r>
       <w:r>
         <w:rPr>
@@ -7665,21 +8105,7 @@
           <w:szCs w:val="28"/>
           <w14:ligatures w14:val="none"/>
         </w:rPr>
-        <w:t>ies</w:t>
-      </w:r>
-      <w:r>
-        <w:rPr>
-          <w:rFonts w:ascii="Times New Roman" w:eastAsia="Times New Roman" w:hAnsi="Times New Roman" w:cs="Times New Roman"/>
-          <w:b/>
-          <w:bCs/>
-          <w:i/>
-          <w:iCs/>
-          <w:kern w:val="0"/>
-          <w:sz w:val="28"/>
-          <w:szCs w:val="28"/>
-          <w14:ligatures w14:val="none"/>
-        </w:rPr>
-        <w:t xml:space="preserve"> </w:t>
+        <w:t xml:space="preserve">ies </w:t>
       </w:r>
       <w:r>
         <w:rPr>
@@ -8067,27 +8493,7 @@
           <w:szCs w:val="28"/>
           <w14:ligatures w14:val="none"/>
         </w:rPr>
-        <w:t xml:space="preserve"> </w:t>
-      </w:r>
-      <w:r>
-        <w:rPr>
-          <w:rFonts w:ascii="Times New Roman" w:eastAsia="Times New Roman" w:hAnsi="Times New Roman" w:cs="Times New Roman"/>
-          <w:kern w:val="0"/>
-          <w:sz w:val="28"/>
-          <w:szCs w:val="28"/>
-          <w14:ligatures w14:val="none"/>
-        </w:rPr>
-        <w:t>(3.2)</w:t>
-      </w:r>
-      <w:r>
-        <w:rPr>
-          <w:rFonts w:ascii="Times New Roman" w:eastAsia="Times New Roman" w:hAnsi="Times New Roman" w:cs="Times New Roman"/>
-          <w:kern w:val="0"/>
-          <w:sz w:val="28"/>
-          <w:szCs w:val="28"/>
-          <w14:ligatures w14:val="none"/>
-        </w:rPr>
-        <w:t>.</w:t>
+        <w:t xml:space="preserve"> (3.2).</w:t>
       </w:r>
     </w:p>
     <w:p>
@@ -8218,17 +8624,7 @@
           <w:szCs w:val="28"/>
           <w14:ligatures w14:val="none"/>
         </w:rPr>
-        <w:t xml:space="preserve"> </w:t>
-      </w:r>
-      <w:r>
-        <w:rPr>
-          <w:rFonts w:ascii="Times New Roman" w:eastAsia="Times New Roman" w:hAnsi="Times New Roman" w:cs="Times New Roman"/>
-          <w:kern w:val="0"/>
-          <w:sz w:val="28"/>
-          <w:szCs w:val="28"/>
-          <w14:ligatures w14:val="none"/>
-        </w:rPr>
-        <w:t xml:space="preserve">(có thể hiểu </w:t>
+        <w:t xml:space="preserve"> (có thể hiểu </w:t>
       </w:r>
       <w:r>
         <w:rPr>
@@ -8877,6 +9273,119 @@
     </w:lvl>
   </w:abstractNum>
   <w:abstractNum w:abstractNumId="3" w15:restartNumberingAfterBreak="0">
+    <w:nsid w:val="0A2902BC"/>
+    <w:multiLevelType w:val="hybridMultilevel"/>
+    <w:tmpl w:val="2138B7C6"/>
+    <w:lvl w:ilvl="0" w:tplc="04090009">
+      <w:start w:val="1"/>
+      <w:numFmt w:val="bullet"/>
+      <w:lvlText w:val=""/>
+      <w:lvlJc w:val="left"/>
+      <w:pPr>
+        <w:ind w:left="720" w:hanging="360"/>
+      </w:pPr>
+      <w:rPr>
+        <w:rFonts w:ascii="Wingdings" w:hAnsi="Wingdings" w:hint="default"/>
+      </w:rPr>
+    </w:lvl>
+    <w:lvl w:ilvl="1" w:tplc="04090003" w:tentative="1">
+      <w:start w:val="1"/>
+      <w:numFmt w:val="bullet"/>
+      <w:lvlText w:val="o"/>
+      <w:lvlJc w:val="left"/>
+      <w:pPr>
+        <w:ind w:left="1440" w:hanging="360"/>
+      </w:pPr>
+      <w:rPr>
+        <w:rFonts w:ascii="Courier New" w:hAnsi="Courier New" w:cs="Courier New" w:hint="default"/>
+      </w:rPr>
+    </w:lvl>
+    <w:lvl w:ilvl="2" w:tplc="04090005" w:tentative="1">
+      <w:start w:val="1"/>
+      <w:numFmt w:val="bullet"/>
+      <w:lvlText w:val=""/>
+      <w:lvlJc w:val="left"/>
+      <w:pPr>
+        <w:ind w:left="2160" w:hanging="360"/>
+      </w:pPr>
+      <w:rPr>
+        <w:rFonts w:ascii="Wingdings" w:hAnsi="Wingdings" w:hint="default"/>
+      </w:rPr>
+    </w:lvl>
+    <w:lvl w:ilvl="3" w:tplc="04090001" w:tentative="1">
+      <w:start w:val="1"/>
+      <w:numFmt w:val="bullet"/>
+      <w:lvlText w:val=""/>
+      <w:lvlJc w:val="left"/>
+      <w:pPr>
+        <w:ind w:left="2880" w:hanging="360"/>
+      </w:pPr>
+      <w:rPr>
+        <w:rFonts w:ascii="Symbol" w:hAnsi="Symbol" w:hint="default"/>
+      </w:rPr>
+    </w:lvl>
+    <w:lvl w:ilvl="4" w:tplc="04090003" w:tentative="1">
+      <w:start w:val="1"/>
+      <w:numFmt w:val="bullet"/>
+      <w:lvlText w:val="o"/>
+      <w:lvlJc w:val="left"/>
+      <w:pPr>
+        <w:ind w:left="3600" w:hanging="360"/>
+      </w:pPr>
+      <w:rPr>
+        <w:rFonts w:ascii="Courier New" w:hAnsi="Courier New" w:cs="Courier New" w:hint="default"/>
+      </w:rPr>
+    </w:lvl>
+    <w:lvl w:ilvl="5" w:tplc="04090005" w:tentative="1">
+      <w:start w:val="1"/>
+      <w:numFmt w:val="bullet"/>
+      <w:lvlText w:val=""/>
+      <w:lvlJc w:val="left"/>
+      <w:pPr>
+        <w:ind w:left="4320" w:hanging="360"/>
+      </w:pPr>
+      <w:rPr>
+        <w:rFonts w:ascii="Wingdings" w:hAnsi="Wingdings" w:hint="default"/>
+      </w:rPr>
+    </w:lvl>
+    <w:lvl w:ilvl="6" w:tplc="04090001" w:tentative="1">
+      <w:start w:val="1"/>
+      <w:numFmt w:val="bullet"/>
+      <w:lvlText w:val=""/>
+      <w:lvlJc w:val="left"/>
+      <w:pPr>
+        <w:ind w:left="5040" w:hanging="360"/>
+      </w:pPr>
+      <w:rPr>
+        <w:rFonts w:ascii="Symbol" w:hAnsi="Symbol" w:hint="default"/>
+      </w:rPr>
+    </w:lvl>
+    <w:lvl w:ilvl="7" w:tplc="04090003" w:tentative="1">
+      <w:start w:val="1"/>
+      <w:numFmt w:val="bullet"/>
+      <w:lvlText w:val="o"/>
+      <w:lvlJc w:val="left"/>
+      <w:pPr>
+        <w:ind w:left="5760" w:hanging="360"/>
+      </w:pPr>
+      <w:rPr>
+        <w:rFonts w:ascii="Courier New" w:hAnsi="Courier New" w:cs="Courier New" w:hint="default"/>
+      </w:rPr>
+    </w:lvl>
+    <w:lvl w:ilvl="8" w:tplc="04090005" w:tentative="1">
+      <w:start w:val="1"/>
+      <w:numFmt w:val="bullet"/>
+      <w:lvlText w:val=""/>
+      <w:lvlJc w:val="left"/>
+      <w:pPr>
+        <w:ind w:left="6480" w:hanging="360"/>
+      </w:pPr>
+      <w:rPr>
+        <w:rFonts w:ascii="Wingdings" w:hAnsi="Wingdings" w:hint="default"/>
+      </w:rPr>
+    </w:lvl>
+  </w:abstractNum>
+  <w:abstractNum w:abstractNumId="4" w15:restartNumberingAfterBreak="0">
     <w:nsid w:val="0DA21F10"/>
     <w:multiLevelType w:val="multilevel"/>
     <w:tmpl w:val="0E0C3AD0"/>
@@ -9021,7 +9530,7 @@
       </w:rPr>
     </w:lvl>
   </w:abstractNum>
-  <w:abstractNum w:abstractNumId="4" w15:restartNumberingAfterBreak="0">
+  <w:abstractNum w:abstractNumId="5" w15:restartNumberingAfterBreak="0">
     <w:nsid w:val="0DEB1EC5"/>
     <w:multiLevelType w:val="multilevel"/>
     <w:tmpl w:val="87F2C5DE"/>
@@ -9139,7 +9648,7 @@
       </w:rPr>
     </w:lvl>
   </w:abstractNum>
-  <w:abstractNum w:abstractNumId="5" w15:restartNumberingAfterBreak="0">
+  <w:abstractNum w:abstractNumId="6" w15:restartNumberingAfterBreak="0">
     <w:nsid w:val="0E9220A3"/>
     <w:multiLevelType w:val="multilevel"/>
     <w:tmpl w:val="9188BAF4"/>
@@ -9288,7 +9797,7 @@
       </w:rPr>
     </w:lvl>
   </w:abstractNum>
-  <w:abstractNum w:abstractNumId="6" w15:restartNumberingAfterBreak="0">
+  <w:abstractNum w:abstractNumId="7" w15:restartNumberingAfterBreak="0">
     <w:nsid w:val="1C580AB4"/>
     <w:multiLevelType w:val="multilevel"/>
     <w:tmpl w:val="898A0D2E"/>
@@ -9437,7 +9946,7 @@
       </w:rPr>
     </w:lvl>
   </w:abstractNum>
-  <w:abstractNum w:abstractNumId="7" w15:restartNumberingAfterBreak="0">
+  <w:abstractNum w:abstractNumId="8" w15:restartNumberingAfterBreak="0">
     <w:nsid w:val="1FC1745A"/>
     <w:multiLevelType w:val="hybridMultilevel"/>
     <w:tmpl w:val="C72ECB22"/>
@@ -9550,7 +10059,7 @@
       </w:rPr>
     </w:lvl>
   </w:abstractNum>
-  <w:abstractNum w:abstractNumId="8" w15:restartNumberingAfterBreak="0">
+  <w:abstractNum w:abstractNumId="9" w15:restartNumberingAfterBreak="0">
     <w:nsid w:val="258A4D7F"/>
     <w:multiLevelType w:val="hybridMultilevel"/>
     <w:tmpl w:val="B2621000"/>
@@ -9663,7 +10172,7 @@
       </w:rPr>
     </w:lvl>
   </w:abstractNum>
-  <w:abstractNum w:abstractNumId="9" w15:restartNumberingAfterBreak="0">
+  <w:abstractNum w:abstractNumId="10" w15:restartNumberingAfterBreak="0">
     <w:nsid w:val="2B301688"/>
     <w:multiLevelType w:val="hybridMultilevel"/>
     <w:tmpl w:val="39026E92"/>
@@ -9776,7 +10285,7 @@
       </w:rPr>
     </w:lvl>
   </w:abstractNum>
-  <w:abstractNum w:abstractNumId="10" w15:restartNumberingAfterBreak="0">
+  <w:abstractNum w:abstractNumId="11" w15:restartNumberingAfterBreak="0">
     <w:nsid w:val="2D6B2B04"/>
     <w:multiLevelType w:val="multilevel"/>
     <w:tmpl w:val="D4B000E0"/>
@@ -9925,7 +10434,7 @@
       </w:rPr>
     </w:lvl>
   </w:abstractNum>
-  <w:abstractNum w:abstractNumId="11" w15:restartNumberingAfterBreak="0">
+  <w:abstractNum w:abstractNumId="12" w15:restartNumberingAfterBreak="0">
     <w:nsid w:val="2DFA0E64"/>
     <w:multiLevelType w:val="multilevel"/>
     <w:tmpl w:val="AC386ABA"/>
@@ -10074,7 +10583,7 @@
       </w:rPr>
     </w:lvl>
   </w:abstractNum>
-  <w:abstractNum w:abstractNumId="12" w15:restartNumberingAfterBreak="0">
+  <w:abstractNum w:abstractNumId="13" w15:restartNumberingAfterBreak="0">
     <w:nsid w:val="2F686571"/>
     <w:multiLevelType w:val="multilevel"/>
     <w:tmpl w:val="3F74D0A8"/>
@@ -10219,7 +10728,7 @@
       </w:rPr>
     </w:lvl>
   </w:abstractNum>
-  <w:abstractNum w:abstractNumId="13" w15:restartNumberingAfterBreak="0">
+  <w:abstractNum w:abstractNumId="14" w15:restartNumberingAfterBreak="0">
     <w:nsid w:val="31467BE9"/>
     <w:multiLevelType w:val="multilevel"/>
     <w:tmpl w:val="837A4E0A"/>
@@ -10368,7 +10877,7 @@
       </w:rPr>
     </w:lvl>
   </w:abstractNum>
-  <w:abstractNum w:abstractNumId="14" w15:restartNumberingAfterBreak="0">
+  <w:abstractNum w:abstractNumId="15" w15:restartNumberingAfterBreak="0">
     <w:nsid w:val="38BC4364"/>
     <w:multiLevelType w:val="multilevel"/>
     <w:tmpl w:val="7C9ABAE0"/>
@@ -10509,7 +11018,7 @@
       </w:rPr>
     </w:lvl>
   </w:abstractNum>
-  <w:abstractNum w:abstractNumId="15" w15:restartNumberingAfterBreak="0">
+  <w:abstractNum w:abstractNumId="16" w15:restartNumberingAfterBreak="0">
     <w:nsid w:val="40B10B08"/>
     <w:multiLevelType w:val="multilevel"/>
     <w:tmpl w:val="16925DC2"/>
@@ -10658,7 +11167,7 @@
       </w:rPr>
     </w:lvl>
   </w:abstractNum>
-  <w:abstractNum w:abstractNumId="16" w15:restartNumberingAfterBreak="0">
+  <w:abstractNum w:abstractNumId="17" w15:restartNumberingAfterBreak="0">
     <w:nsid w:val="42306AF6"/>
     <w:multiLevelType w:val="hybridMultilevel"/>
     <w:tmpl w:val="576655CA"/>
@@ -10771,7 +11280,7 @@
       </w:rPr>
     </w:lvl>
   </w:abstractNum>
-  <w:abstractNum w:abstractNumId="17" w15:restartNumberingAfterBreak="0">
+  <w:abstractNum w:abstractNumId="18" w15:restartNumberingAfterBreak="0">
     <w:nsid w:val="47497CA7"/>
     <w:multiLevelType w:val="hybridMultilevel"/>
     <w:tmpl w:val="CB0AB992"/>
@@ -10860,7 +11369,7 @@
       </w:pPr>
     </w:lvl>
   </w:abstractNum>
-  <w:abstractNum w:abstractNumId="18" w15:restartNumberingAfterBreak="0">
+  <w:abstractNum w:abstractNumId="19" w15:restartNumberingAfterBreak="0">
     <w:nsid w:val="498A01E7"/>
     <w:multiLevelType w:val="multilevel"/>
     <w:tmpl w:val="19484E86"/>
@@ -11005,7 +11514,7 @@
       </w:rPr>
     </w:lvl>
   </w:abstractNum>
-  <w:abstractNum w:abstractNumId="19" w15:restartNumberingAfterBreak="0">
+  <w:abstractNum w:abstractNumId="20" w15:restartNumberingAfterBreak="0">
     <w:nsid w:val="4B496856"/>
     <w:multiLevelType w:val="multilevel"/>
     <w:tmpl w:val="FD72939E"/>
@@ -11154,7 +11663,7 @@
       </w:rPr>
     </w:lvl>
   </w:abstractNum>
-  <w:abstractNum w:abstractNumId="20" w15:restartNumberingAfterBreak="0">
+  <w:abstractNum w:abstractNumId="21" w15:restartNumberingAfterBreak="0">
     <w:nsid w:val="4E5300A6"/>
     <w:multiLevelType w:val="hybridMultilevel"/>
     <w:tmpl w:val="0CD258DE"/>
@@ -11267,7 +11776,7 @@
       </w:rPr>
     </w:lvl>
   </w:abstractNum>
-  <w:abstractNum w:abstractNumId="21" w15:restartNumberingAfterBreak="0">
+  <w:abstractNum w:abstractNumId="22" w15:restartNumberingAfterBreak="0">
     <w:nsid w:val="4F3C755A"/>
     <w:multiLevelType w:val="multilevel"/>
     <w:tmpl w:val="D82CB648"/>
@@ -11416,7 +11925,7 @@
       </w:rPr>
     </w:lvl>
   </w:abstractNum>
-  <w:abstractNum w:abstractNumId="22" w15:restartNumberingAfterBreak="0">
+  <w:abstractNum w:abstractNumId="23" w15:restartNumberingAfterBreak="0">
     <w:nsid w:val="5CDC390A"/>
     <w:multiLevelType w:val="multilevel"/>
     <w:tmpl w:val="C2A01592"/>
@@ -11565,7 +12074,7 @@
       </w:rPr>
     </w:lvl>
   </w:abstractNum>
-  <w:abstractNum w:abstractNumId="23" w15:restartNumberingAfterBreak="0">
+  <w:abstractNum w:abstractNumId="24" w15:restartNumberingAfterBreak="0">
     <w:nsid w:val="5FA50D72"/>
     <w:multiLevelType w:val="multilevel"/>
     <w:tmpl w:val="7524832A"/>
@@ -11710,7 +12219,7 @@
       </w:rPr>
     </w:lvl>
   </w:abstractNum>
-  <w:abstractNum w:abstractNumId="24" w15:restartNumberingAfterBreak="0">
+  <w:abstractNum w:abstractNumId="25" w15:restartNumberingAfterBreak="0">
     <w:nsid w:val="605D0AA8"/>
     <w:multiLevelType w:val="hybridMultilevel"/>
     <w:tmpl w:val="6D8629A6"/>
@@ -11799,7 +12308,7 @@
       </w:pPr>
     </w:lvl>
   </w:abstractNum>
-  <w:abstractNum w:abstractNumId="25" w15:restartNumberingAfterBreak="0">
+  <w:abstractNum w:abstractNumId="26" w15:restartNumberingAfterBreak="0">
     <w:nsid w:val="6D536859"/>
     <w:multiLevelType w:val="multilevel"/>
     <w:tmpl w:val="062E92B8"/>
@@ -11948,7 +12457,7 @@
       </w:rPr>
     </w:lvl>
   </w:abstractNum>
-  <w:abstractNum w:abstractNumId="26" w15:restartNumberingAfterBreak="0">
+  <w:abstractNum w:abstractNumId="27" w15:restartNumberingAfterBreak="0">
     <w:nsid w:val="756D3133"/>
     <w:multiLevelType w:val="multilevel"/>
     <w:tmpl w:val="D81668B2"/>
@@ -12093,7 +12602,7 @@
       </w:rPr>
     </w:lvl>
   </w:abstractNum>
-  <w:abstractNum w:abstractNumId="27" w15:restartNumberingAfterBreak="0">
+  <w:abstractNum w:abstractNumId="28" w15:restartNumberingAfterBreak="0">
     <w:nsid w:val="78B802EB"/>
     <w:multiLevelType w:val="multilevel"/>
     <w:tmpl w:val="5F26C3BE"/>
@@ -12243,88 +12752,91 @@
     </w:lvl>
   </w:abstractNum>
   <w:num w:numId="1" w16cid:durableId="921913541">
+    <w:abstractNumId w:val="18"/>
+  </w:num>
+  <w:num w:numId="2" w16cid:durableId="2014261924">
+    <w:abstractNumId w:val="11"/>
+  </w:num>
+  <w:num w:numId="3" w16cid:durableId="408424993">
+    <w:abstractNumId w:val="25"/>
+  </w:num>
+  <w:num w:numId="4" w16cid:durableId="775322825">
+    <w:abstractNumId w:val="5"/>
+  </w:num>
+  <w:num w:numId="5" w16cid:durableId="186067677">
+    <w:abstractNumId w:val="9"/>
+  </w:num>
+  <w:num w:numId="6" w16cid:durableId="311913827">
     <w:abstractNumId w:val="17"/>
   </w:num>
-  <w:num w:numId="2" w16cid:durableId="2014261924">
-    <w:abstractNumId w:val="10"/>
+  <w:num w:numId="7" w16cid:durableId="1576013257">
+    <w:abstractNumId w:val="6"/>
   </w:num>
-  <w:num w:numId="3" w16cid:durableId="408424993">
-    <w:abstractNumId w:val="24"/>
+  <w:num w:numId="8" w16cid:durableId="1693066975">
+    <w:abstractNumId w:val="28"/>
   </w:num>
-  <w:num w:numId="4" w16cid:durableId="775322825">
-    <w:abstractNumId w:val="4"/>
+  <w:num w:numId="9" w16cid:durableId="1882160715">
+    <w:abstractNumId w:val="7"/>
   </w:num>
-  <w:num w:numId="5" w16cid:durableId="186067677">
-    <w:abstractNumId w:val="8"/>
+  <w:num w:numId="10" w16cid:durableId="2127843624">
+    <w:abstractNumId w:val="23"/>
   </w:num>
-  <w:num w:numId="6" w16cid:durableId="311913827">
+  <w:num w:numId="11" w16cid:durableId="1397892848">
     <w:abstractNumId w:val="16"/>
   </w:num>
-  <w:num w:numId="7" w16cid:durableId="1576013257">
-    <w:abstractNumId w:val="5"/>
-  </w:num>
-  <w:num w:numId="8" w16cid:durableId="1693066975">
-    <w:abstractNumId w:val="27"/>
-  </w:num>
-  <w:num w:numId="9" w16cid:durableId="1882160715">
-    <w:abstractNumId w:val="6"/>
-  </w:num>
-  <w:num w:numId="10" w16cid:durableId="2127843624">
-    <w:abstractNumId w:val="22"/>
-  </w:num>
-  <w:num w:numId="11" w16cid:durableId="1397892848">
-    <w:abstractNumId w:val="15"/>
-  </w:num>
   <w:num w:numId="12" w16cid:durableId="1176580274">
-    <w:abstractNumId w:val="11"/>
+    <w:abstractNumId w:val="12"/>
   </w:num>
   <w:num w:numId="13" w16cid:durableId="1178496313">
     <w:abstractNumId w:val="0"/>
   </w:num>
   <w:num w:numId="14" w16cid:durableId="979044015">
-    <w:abstractNumId w:val="18"/>
+    <w:abstractNumId w:val="19"/>
   </w:num>
   <w:num w:numId="15" w16cid:durableId="538514118">
-    <w:abstractNumId w:val="26"/>
+    <w:abstractNumId w:val="27"/>
   </w:num>
   <w:num w:numId="16" w16cid:durableId="377899938">
     <w:abstractNumId w:val="2"/>
   </w:num>
   <w:num w:numId="17" w16cid:durableId="1858614093">
-    <w:abstractNumId w:val="13"/>
+    <w:abstractNumId w:val="14"/>
   </w:num>
   <w:num w:numId="18" w16cid:durableId="1596129596">
-    <w:abstractNumId w:val="3"/>
+    <w:abstractNumId w:val="4"/>
   </w:num>
   <w:num w:numId="19" w16cid:durableId="1611550224">
-    <w:abstractNumId w:val="25"/>
+    <w:abstractNumId w:val="26"/>
   </w:num>
   <w:num w:numId="20" w16cid:durableId="1097091783">
-    <w:abstractNumId w:val="21"/>
+    <w:abstractNumId w:val="22"/>
   </w:num>
   <w:num w:numId="21" w16cid:durableId="1771508680">
     <w:abstractNumId w:val="1"/>
   </w:num>
   <w:num w:numId="22" w16cid:durableId="178392819">
-    <w:abstractNumId w:val="23"/>
+    <w:abstractNumId w:val="24"/>
   </w:num>
   <w:num w:numId="23" w16cid:durableId="1024017345">
-    <w:abstractNumId w:val="19"/>
+    <w:abstractNumId w:val="20"/>
   </w:num>
   <w:num w:numId="24" w16cid:durableId="669790168">
-    <w:abstractNumId w:val="7"/>
+    <w:abstractNumId w:val="8"/>
   </w:num>
   <w:num w:numId="25" w16cid:durableId="1838882401">
-    <w:abstractNumId w:val="12"/>
+    <w:abstractNumId w:val="13"/>
   </w:num>
   <w:num w:numId="26" w16cid:durableId="424159035">
-    <w:abstractNumId w:val="14"/>
+    <w:abstractNumId w:val="15"/>
   </w:num>
   <w:num w:numId="27" w16cid:durableId="1582443987">
-    <w:abstractNumId w:val="9"/>
+    <w:abstractNumId w:val="10"/>
   </w:num>
   <w:num w:numId="28" w16cid:durableId="982777994">
-    <w:abstractNumId w:val="20"/>
+    <w:abstractNumId w:val="21"/>
+  </w:num>
+  <w:num w:numId="29" w16cid:durableId="803936480">
+    <w:abstractNumId w:val="3"/>
   </w:num>
 </w:numbering>
 </file>
@@ -12729,6 +13241,7 @@
   <w:style w:type="paragraph" w:default="1" w:styleId="Normal">
     <w:name w:val="Normal"/>
     <w:qFormat/>
+    <w:rsid w:val="00300BD6"/>
   </w:style>
   <w:style w:type="paragraph" w:styleId="Heading1">
     <w:name w:val="heading 1"/>

</xml_diff>

<commit_message>
update diagram --> done
</commit_message>
<xml_diff>
--- a/3. SearchTrip.docx
+++ b/3. SearchTrip.docx
@@ -1437,7 +1437,7 @@
           <w:ilvl w:val="1"/>
           <w:numId w:val="4"/>
         </w:numPr>
-        <w:spacing w:after="120"/>
+        <w:spacing w:after="0" w:line="312" w:lineRule="auto"/>
         <w:ind w:left="547" w:hanging="547"/>
         <w:rPr>
           <w:rFonts w:ascii="Times New Roman" w:hAnsi="Times New Roman" w:cs="Times New Roman"/>
@@ -1461,6 +1461,7 @@
     </w:p>
     <w:p>
       <w:pPr>
+        <w:spacing w:after="0" w:line="312" w:lineRule="auto"/>
         <w:rPr>
           <w:rFonts w:ascii="Times New Roman" w:hAnsi="Times New Roman" w:cs="Times New Roman"/>
           <w:b/>
@@ -1484,12 +1485,13 @@
       <w:tblPr>
         <w:tblStyle w:val="TableGrid"/>
         <w:tblW w:w="5000" w:type="pct"/>
+        <w:tblLayout w:type="fixed"/>
         <w:tblLook w:val="04A0" w:firstRow="1" w:lastRow="0" w:firstColumn="1" w:lastColumn="0" w:noHBand="0" w:noVBand="1"/>
       </w:tblPr>
       <w:tblGrid>
         <w:gridCol w:w="2711"/>
-        <w:gridCol w:w="3443"/>
-        <w:gridCol w:w="1984"/>
+        <w:gridCol w:w="2773"/>
+        <w:gridCol w:w="2654"/>
         <w:gridCol w:w="1212"/>
       </w:tblGrid>
       <w:tr>
@@ -1529,7 +1531,7 @@
         </w:tc>
         <w:tc>
           <w:tcPr>
-            <w:tcW w:w="1841" w:type="pct"/>
+            <w:tcW w:w="1483" w:type="pct"/>
             <w:shd w:val="clear" w:color="auto" w:fill="BFBFBF" w:themeFill="background1" w:themeFillShade="BF"/>
             <w:vAlign w:val="center"/>
           </w:tcPr>
@@ -1560,7 +1562,7 @@
         </w:tc>
         <w:tc>
           <w:tcPr>
-            <w:tcW w:w="1061" w:type="pct"/>
+            <w:tcW w:w="1419" w:type="pct"/>
             <w:shd w:val="clear" w:color="auto" w:fill="BFBFBF" w:themeFill="background1" w:themeFillShade="BF"/>
             <w:vAlign w:val="center"/>
           </w:tcPr>
@@ -1649,7 +1651,7 @@
         </w:tc>
         <w:tc>
           <w:tcPr>
-            <w:tcW w:w="1841" w:type="pct"/>
+            <w:tcW w:w="1483" w:type="pct"/>
             <w:vAlign w:val="center"/>
           </w:tcPr>
           <w:p>
@@ -1673,7 +1675,7 @@
         </w:tc>
         <w:tc>
           <w:tcPr>
-            <w:tcW w:w="1061" w:type="pct"/>
+            <w:tcW w:w="1419" w:type="pct"/>
             <w:vAlign w:val="center"/>
           </w:tcPr>
           <w:p>
@@ -1755,7 +1757,7 @@
         </w:tc>
         <w:tc>
           <w:tcPr>
-            <w:tcW w:w="1841" w:type="pct"/>
+            <w:tcW w:w="1483" w:type="pct"/>
             <w:shd w:val="clear" w:color="auto" w:fill="F2F2F2" w:themeFill="background1" w:themeFillShade="F2"/>
             <w:vAlign w:val="center"/>
           </w:tcPr>
@@ -1780,7 +1782,7 @@
         </w:tc>
         <w:tc>
           <w:tcPr>
-            <w:tcW w:w="1061" w:type="pct"/>
+            <w:tcW w:w="1419" w:type="pct"/>
             <w:shd w:val="clear" w:color="auto" w:fill="F2F2F2" w:themeFill="background1" w:themeFillShade="F2"/>
             <w:vAlign w:val="center"/>
           </w:tcPr>
@@ -1855,7 +1857,7 @@
         </w:tc>
         <w:tc>
           <w:tcPr>
-            <w:tcW w:w="1841" w:type="pct"/>
+            <w:tcW w:w="1483" w:type="pct"/>
             <w:vAlign w:val="center"/>
           </w:tcPr>
           <w:p>
@@ -1879,7 +1881,7 @@
         </w:tc>
         <w:tc>
           <w:tcPr>
-            <w:tcW w:w="1061" w:type="pct"/>
+            <w:tcW w:w="1419" w:type="pct"/>
             <w:vAlign w:val="center"/>
           </w:tcPr>
           <w:p>
@@ -1961,7 +1963,7 @@
         </w:tc>
         <w:tc>
           <w:tcPr>
-            <w:tcW w:w="1841" w:type="pct"/>
+            <w:tcW w:w="1483" w:type="pct"/>
             <w:shd w:val="clear" w:color="auto" w:fill="F2F2F2" w:themeFill="background1" w:themeFillShade="F2"/>
             <w:vAlign w:val="center"/>
           </w:tcPr>
@@ -1986,7 +1988,7 @@
         </w:tc>
         <w:tc>
           <w:tcPr>
-            <w:tcW w:w="1061" w:type="pct"/>
+            <w:tcW w:w="1419" w:type="pct"/>
             <w:shd w:val="clear" w:color="auto" w:fill="F2F2F2" w:themeFill="background1" w:themeFillShade="F2"/>
             <w:vAlign w:val="center"/>
           </w:tcPr>
@@ -2070,7 +2072,7 @@
         </w:tc>
         <w:tc>
           <w:tcPr>
-            <w:tcW w:w="1841" w:type="pct"/>
+            <w:tcW w:w="1483" w:type="pct"/>
             <w:shd w:val="clear" w:color="auto" w:fill="FFFFFF" w:themeFill="background1"/>
             <w:vAlign w:val="center"/>
           </w:tcPr>
@@ -2095,7 +2097,7 @@
         </w:tc>
         <w:tc>
           <w:tcPr>
-            <w:tcW w:w="1061" w:type="pct"/>
+            <w:tcW w:w="1419" w:type="pct"/>
             <w:shd w:val="clear" w:color="auto" w:fill="FFFFFF" w:themeFill="background1"/>
             <w:vAlign w:val="center"/>
           </w:tcPr>
@@ -2179,7 +2181,7 @@
         </w:tc>
         <w:tc>
           <w:tcPr>
-            <w:tcW w:w="1841" w:type="pct"/>
+            <w:tcW w:w="1483" w:type="pct"/>
             <w:shd w:val="clear" w:color="auto" w:fill="F2F2F2" w:themeFill="background1" w:themeFillShade="F2"/>
             <w:vAlign w:val="center"/>
           </w:tcPr>
@@ -2230,7 +2232,7 @@
         </w:tc>
         <w:tc>
           <w:tcPr>
-            <w:tcW w:w="1061" w:type="pct"/>
+            <w:tcW w:w="1419" w:type="pct"/>
             <w:shd w:val="clear" w:color="auto" w:fill="F2F2F2" w:themeFill="background1" w:themeFillShade="F2"/>
             <w:vAlign w:val="center"/>
           </w:tcPr>
@@ -2314,7 +2316,7 @@
         </w:tc>
         <w:tc>
           <w:tcPr>
-            <w:tcW w:w="1841" w:type="pct"/>
+            <w:tcW w:w="1483" w:type="pct"/>
             <w:shd w:val="clear" w:color="auto" w:fill="F2F2F2" w:themeFill="background1" w:themeFillShade="F2"/>
             <w:vAlign w:val="center"/>
           </w:tcPr>
@@ -2339,7 +2341,7 @@
         </w:tc>
         <w:tc>
           <w:tcPr>
-            <w:tcW w:w="1061" w:type="pct"/>
+            <w:tcW w:w="1419" w:type="pct"/>
             <w:shd w:val="clear" w:color="auto" w:fill="F2F2F2" w:themeFill="background1" w:themeFillShade="F2"/>
             <w:vAlign w:val="center"/>
           </w:tcPr>
@@ -2517,10 +2519,7 @@
           <w:szCs w:val="28"/>
         </w:rPr>
       </w:pPr>
-    </w:p>
-    <w:p>
-      <w:pPr>
-        <w:spacing w:after="120" w:line="312" w:lineRule="auto"/>
+      <w:r>
         <w:rPr>
           <w:rFonts w:ascii="Times New Roman" w:hAnsi="Times New Roman" w:cs="Times New Roman"/>
           <w:b/>
@@ -2528,7 +2527,8 @@
           <w:sz w:val="28"/>
           <w:szCs w:val="28"/>
         </w:rPr>
-      </w:pPr>
+        <w:t>Mô tả</w:t>
+      </w:r>
       <w:r>
         <w:rPr>
           <w:rFonts w:ascii="Times New Roman" w:hAnsi="Times New Roman" w:cs="Times New Roman"/>
@@ -2537,7 +2537,7 @@
           <w:sz w:val="28"/>
           <w:szCs w:val="28"/>
         </w:rPr>
-        <w:t>Mô tả</w:t>
+        <w:t xml:space="preserve"> các trường</w:t>
       </w:r>
       <w:r>
         <w:rPr>
@@ -2547,7 +2547,7 @@
           <w:sz w:val="28"/>
           <w:szCs w:val="28"/>
         </w:rPr>
-        <w:t xml:space="preserve"> các trường</w:t>
+        <w:t xml:space="preserve"> của</w:t>
       </w:r>
       <w:r>
         <w:rPr>
@@ -2557,37 +2557,7 @@
           <w:sz w:val="28"/>
           <w:szCs w:val="28"/>
         </w:rPr>
-        <w:t xml:space="preserve"> của</w:t>
-      </w:r>
-      <w:r>
-        <w:rPr>
-          <w:rFonts w:ascii="Times New Roman" w:hAnsi="Times New Roman" w:cs="Times New Roman"/>
-          <w:b/>
-          <w:bCs/>
-          <w:sz w:val="28"/>
-          <w:szCs w:val="28"/>
-        </w:rPr>
-        <w:t xml:space="preserve"> </w:t>
-      </w:r>
-      <w:r>
-        <w:rPr>
-          <w:rFonts w:ascii="Times New Roman" w:hAnsi="Times New Roman" w:cs="Times New Roman"/>
-          <w:b/>
-          <w:bCs/>
-          <w:sz w:val="28"/>
-          <w:szCs w:val="28"/>
-        </w:rPr>
-        <w:t>OriginDestinationTripModel</w:t>
-      </w:r>
-      <w:r>
-        <w:rPr>
-          <w:rFonts w:ascii="Times New Roman" w:hAnsi="Times New Roman" w:cs="Times New Roman"/>
-          <w:b/>
-          <w:bCs/>
-          <w:sz w:val="28"/>
-          <w:szCs w:val="28"/>
-        </w:rPr>
-        <w:t>:</w:t>
+        <w:t xml:space="preserve"> OriginDestinationTripModel:</w:t>
       </w:r>
     </w:p>
     <w:tbl>
@@ -2598,8 +2568,8 @@
       </w:tblPr>
       <w:tblGrid>
         <w:gridCol w:w="2711"/>
-        <w:gridCol w:w="3443"/>
-        <w:gridCol w:w="1984"/>
+        <w:gridCol w:w="2773"/>
+        <w:gridCol w:w="2654"/>
         <w:gridCol w:w="1212"/>
       </w:tblGrid>
       <w:tr>
@@ -2639,7 +2609,7 @@
         </w:tc>
         <w:tc>
           <w:tcPr>
-            <w:tcW w:w="1841" w:type="pct"/>
+            <w:tcW w:w="1483" w:type="pct"/>
             <w:shd w:val="clear" w:color="auto" w:fill="BFBFBF" w:themeFill="background1" w:themeFillShade="BF"/>
             <w:vAlign w:val="center"/>
           </w:tcPr>
@@ -2670,7 +2640,7 @@
         </w:tc>
         <w:tc>
           <w:tcPr>
-            <w:tcW w:w="1061" w:type="pct"/>
+            <w:tcW w:w="1419" w:type="pct"/>
             <w:shd w:val="clear" w:color="auto" w:fill="BFBFBF" w:themeFill="background1" w:themeFillShade="BF"/>
             <w:vAlign w:val="center"/>
           </w:tcPr>
@@ -2760,7 +2730,7 @@
         </w:tc>
         <w:tc>
           <w:tcPr>
-            <w:tcW w:w="1841" w:type="pct"/>
+            <w:tcW w:w="1483" w:type="pct"/>
             <w:shd w:val="clear" w:color="auto" w:fill="FFFFFF" w:themeFill="background1"/>
             <w:vAlign w:val="center"/>
           </w:tcPr>
@@ -2785,7 +2755,7 @@
         </w:tc>
         <w:tc>
           <w:tcPr>
-            <w:tcW w:w="1061" w:type="pct"/>
+            <w:tcW w:w="1419" w:type="pct"/>
             <w:shd w:val="clear" w:color="auto" w:fill="FFFFFF" w:themeFill="background1"/>
             <w:vAlign w:val="center"/>
           </w:tcPr>
@@ -2869,7 +2839,7 @@
         </w:tc>
         <w:tc>
           <w:tcPr>
-            <w:tcW w:w="1841" w:type="pct"/>
+            <w:tcW w:w="1483" w:type="pct"/>
             <w:shd w:val="clear" w:color="auto" w:fill="F2F2F2" w:themeFill="background1" w:themeFillShade="F2"/>
             <w:vAlign w:val="center"/>
           </w:tcPr>
@@ -2894,7 +2864,7 @@
         </w:tc>
         <w:tc>
           <w:tcPr>
-            <w:tcW w:w="1061" w:type="pct"/>
+            <w:tcW w:w="1419" w:type="pct"/>
             <w:shd w:val="clear" w:color="auto" w:fill="F2F2F2" w:themeFill="background1" w:themeFillShade="F2"/>
             <w:vAlign w:val="center"/>
           </w:tcPr>
@@ -2978,7 +2948,7 @@
         </w:tc>
         <w:tc>
           <w:tcPr>
-            <w:tcW w:w="1841" w:type="pct"/>
+            <w:tcW w:w="1483" w:type="pct"/>
             <w:shd w:val="clear" w:color="auto" w:fill="FFFFFF" w:themeFill="background1"/>
             <w:vAlign w:val="center"/>
           </w:tcPr>
@@ -3003,7 +2973,7 @@
         </w:tc>
         <w:tc>
           <w:tcPr>
-            <w:tcW w:w="1061" w:type="pct"/>
+            <w:tcW w:w="1419" w:type="pct"/>
             <w:shd w:val="clear" w:color="auto" w:fill="FFFFFF" w:themeFill="background1"/>
             <w:vAlign w:val="center"/>
           </w:tcPr>
@@ -3147,7 +3117,6 @@
           <w:sz w:val="28"/>
           <w:szCs w:val="28"/>
         </w:rPr>
-        <w:lastRenderedPageBreak/>
         <w:t>Mã sân bay</w:t>
       </w:r>
       <w:r>
@@ -3364,6 +3333,27 @@
           <w:szCs w:val="28"/>
         </w:rPr>
         <w:t>.</w:t>
+      </w:r>
+    </w:p>
+    <w:p>
+      <w:pPr>
+        <w:rPr>
+          <w:rFonts w:ascii="Times New Roman" w:hAnsi="Times New Roman" w:cs="Times New Roman"/>
+          <w:b/>
+          <w:bCs/>
+          <w:sz w:val="28"/>
+          <w:szCs w:val="28"/>
+        </w:rPr>
+      </w:pPr>
+      <w:r>
+        <w:rPr>
+          <w:rFonts w:ascii="Times New Roman" w:hAnsi="Times New Roman" w:cs="Times New Roman"/>
+          <w:b/>
+          <w:bCs/>
+          <w:sz w:val="28"/>
+          <w:szCs w:val="28"/>
+        </w:rPr>
+        <w:br w:type="page"/>
       </w:r>
     </w:p>
     <w:p>
@@ -3391,6 +3381,7 @@
           <w:sz w:val="28"/>
           <w:szCs w:val="28"/>
         </w:rPr>
+        <w:lastRenderedPageBreak/>
         <w:t>Response</w:t>
       </w:r>
     </w:p>
@@ -3423,31 +3414,24 @@
     </w:p>
     <w:p>
       <w:pPr>
-        <w:pStyle w:val="ListParagraph"/>
+        <w:spacing w:after="0" w:line="240" w:lineRule="auto"/>
         <w:ind w:left="360"/>
         <w:jc w:val="center"/>
         <w:rPr>
-          <w:rFonts w:ascii="Times New Roman" w:hAnsi="Times New Roman" w:cs="Times New Roman"/>
-          <w:b/>
-          <w:bCs/>
-          <w:sz w:val="28"/>
-          <w:szCs w:val="28"/>
-        </w:rPr>
-      </w:pPr>
-      <w:r>
-        <w:rPr>
-          <w:rFonts w:ascii="Times New Roman" w:hAnsi="Times New Roman" w:cs="Times New Roman"/>
-          <w:b/>
-          <w:bCs/>
+          <w:rFonts w:ascii="Times New Roman" w:eastAsia="Times New Roman" w:hAnsi="Times New Roman" w:cs="Times New Roman"/>
+          <w:kern w:val="0"/>
+          <w14:ligatures w14:val="none"/>
+        </w:rPr>
+      </w:pPr>
+      <w:r>
+        <w:rPr>
           <w:noProof/>
-          <w:sz w:val="28"/>
-          <w:szCs w:val="28"/>
         </w:rPr>
         <w:drawing>
-          <wp:inline distT="0" distB="0" distL="0" distR="0" wp14:anchorId="5BE59086" wp14:editId="3D56680F">
-            <wp:extent cx="4368800" cy="6581385"/>
+          <wp:inline distT="0" distB="0" distL="0" distR="0" wp14:anchorId="33643FAF" wp14:editId="1B4A0EE4">
+            <wp:extent cx="5069433" cy="7642182"/>
             <wp:effectExtent l="0" t="0" r="0" b="0"/>
-            <wp:docPr id="482832231" name="Picture 2" descr="A screenshot of a cell phone&#10;&#10;AI-generated content may be incorrect."/>
+            <wp:docPr id="1598086098" name="Picture 1" descr="A screenshot of a computer&#10;&#10;AI-generated content may be incorrect."/>
             <wp:cNvGraphicFramePr>
               <a:graphicFrameLocks xmlns:a="http://schemas.openxmlformats.org/drawingml/2006/main" noChangeAspect="1"/>
             </wp:cNvGraphicFramePr>
@@ -3455,7 +3439,7 @@
               <a:graphicData uri="http://schemas.openxmlformats.org/drawingml/2006/picture">
                 <pic:pic xmlns:pic="http://schemas.openxmlformats.org/drawingml/2006/picture">
                   <pic:nvPicPr>
-                    <pic:cNvPr id="482832231" name="Picture 2" descr="A screenshot of a cell phone&#10;&#10;AI-generated content may be incorrect."/>
+                    <pic:cNvPr id="1598086098" name="Picture 1" descr="A screenshot of a computer&#10;&#10;AI-generated content may be incorrect."/>
                     <pic:cNvPicPr>
                       <a:picLocks noChangeAspect="1" noChangeArrowheads="1"/>
                     </pic:cNvPicPr>
@@ -3476,7 +3460,7 @@
                   <pic:spPr bwMode="auto">
                     <a:xfrm>
                       <a:off x="0" y="0"/>
-                      <a:ext cx="4369044" cy="6581753"/>
+                      <a:ext cx="5091729" cy="7675794"/>
                     </a:xfrm>
                     <a:prstGeom prst="rect">
                       <a:avLst/>
@@ -3496,6 +3480,20 @@
     <w:p>
       <w:pPr>
         <w:pStyle w:val="ListParagraph"/>
+        <w:ind w:left="360"/>
+        <w:jc w:val="center"/>
+        <w:rPr>
+          <w:rFonts w:ascii="Times New Roman" w:hAnsi="Times New Roman" w:cs="Times New Roman"/>
+          <w:b/>
+          <w:bCs/>
+          <w:sz w:val="28"/>
+          <w:szCs w:val="28"/>
+        </w:rPr>
+      </w:pPr>
+    </w:p>
+    <w:p>
+      <w:pPr>
+        <w:pStyle w:val="ListParagraph"/>
         <w:numPr>
           <w:ilvl w:val="1"/>
           <w:numId w:val="4"/>
@@ -3517,7 +3515,6 @@
           <w:sz w:val="28"/>
           <w:szCs w:val="28"/>
         </w:rPr>
-        <w:lastRenderedPageBreak/>
         <w:t>Thông tin chung</w:t>
       </w:r>
     </w:p>
@@ -5120,6 +5117,7 @@
           <w:szCs w:val="28"/>
           <w14:ligatures w14:val="none"/>
         </w:rPr>
+        <w:lastRenderedPageBreak/>
         <w:br w:type="page"/>
       </w:r>
     </w:p>
@@ -13445,6 +13443,7 @@
   <w:style w:type="character" w:default="1" w:styleId="DefaultParagraphFont">
     <w:name w:val="Default Paragraph Font"/>
     <w:uiPriority w:val="1"/>
+    <w:semiHidden/>
     <w:unhideWhenUsed/>
   </w:style>
   <w:style w:type="table" w:default="1" w:styleId="TableNormal">

</xml_diff>